<commit_message>
updates from class 13
</commit_message>
<xml_diff>
--- a/Final_Project_CPP_101.docx
+++ b/Final_Project_CPP_101.docx
@@ -80,6 +80,23 @@
           <w:szCs w:val="28"/>
           <w:lang w:val="en-US"/>
         </w:rPr>
+        <w:t>The Final Project will consist of at least 20 dialogs (2 must be conditional)</w:t>
+      </w:r>
+    </w:p>
+    <w:p>
+      <w:pPr>
+        <w:rPr>
+          <w:sz w:val="28"/>
+          <w:szCs w:val="28"/>
+          <w:lang w:val="en-US"/>
+        </w:rPr>
+      </w:pPr>
+      <w:r>
+        <w:rPr>
+          <w:sz w:val="28"/>
+          <w:szCs w:val="28"/>
+          <w:lang w:val="en-US"/>
+        </w:rPr>
         <w:t>This system (module) will be comprised of several components (components can be composed of several classes</w:t>
       </w:r>
       <w:r>
@@ -167,36 +184,6 @@
     </w:p>
     <w:p>
       <w:pPr>
-        <w:pStyle w:val="ListParagraph"/>
-        <w:numPr>
-          <w:ilvl w:val="0"/>
-          <w:numId w:val="3"/>
-        </w:numPr>
-        <w:rPr>
-          <w:sz w:val="28"/>
-          <w:szCs w:val="28"/>
-          <w:lang w:val="en-US"/>
-        </w:rPr>
-      </w:pPr>
-      <w:r>
-        <w:rPr>
-          <w:sz w:val="28"/>
-          <w:szCs w:val="28"/>
-          <w:lang w:val="en-US"/>
-        </w:rPr>
-        <w:t>A Sample Text based game</w:t>
-      </w:r>
-      <w:r>
-        <w:rPr>
-          <w:sz w:val="28"/>
-          <w:szCs w:val="28"/>
-          <w:lang w:val="en-US"/>
-        </w:rPr>
-        <w:t xml:space="preserve"> (containing at least 20 different dialogs)</w:t>
-      </w:r>
-    </w:p>
-    <w:p>
-      <w:pPr>
         <w:rPr>
           <w:sz w:val="28"/>
           <w:szCs w:val="28"/>
@@ -335,20 +322,8 @@
           <w:szCs w:val="28"/>
           <w:lang w:val="en-US"/>
         </w:rPr>
-        <w:t xml:space="preserve">The base abstract class is called </w:t>
-      </w:r>
-      <w:proofErr w:type="spellStart"/>
-      <w:proofErr w:type="gramStart"/>
-      <w:r>
-        <w:rPr>
-          <w:sz w:val="28"/>
-          <w:szCs w:val="28"/>
-          <w:lang w:val="en-US"/>
-        </w:rPr>
-        <w:t>IParser</w:t>
-      </w:r>
-      <w:proofErr w:type="spellEnd"/>
-      <w:proofErr w:type="gramEnd"/>
+        <w:t>The base abstract class is called IParser</w:t>
+      </w:r>
     </w:p>
     <w:p>
       <w:pPr>
@@ -369,20 +344,8 @@
           <w:szCs w:val="28"/>
           <w:lang w:val="en-US"/>
         </w:rPr>
-        <w:t xml:space="preserve">The derived class is called </w:t>
-      </w:r>
-      <w:proofErr w:type="spellStart"/>
-      <w:proofErr w:type="gramStart"/>
-      <w:r>
-        <w:rPr>
-          <w:sz w:val="28"/>
-          <w:szCs w:val="28"/>
-          <w:lang w:val="en-US"/>
-        </w:rPr>
-        <w:t>JSONParser</w:t>
-      </w:r>
-      <w:proofErr w:type="spellEnd"/>
-      <w:proofErr w:type="gramEnd"/>
+        <w:t>The derived class is called JSONParser</w:t>
+      </w:r>
     </w:p>
     <w:p>
       <w:pPr>
@@ -397,23 +360,13 @@
           <w:lang w:val="en-US"/>
         </w:rPr>
       </w:pPr>
-      <w:proofErr w:type="spellStart"/>
-      <w:r>
-        <w:rPr>
-          <w:sz w:val="28"/>
-          <w:szCs w:val="28"/>
-          <w:lang w:val="en-US"/>
-        </w:rPr>
-        <w:t>JSONParser</w:t>
-      </w:r>
-      <w:proofErr w:type="spellEnd"/>
-      <w:r>
-        <w:rPr>
-          <w:sz w:val="28"/>
-          <w:szCs w:val="28"/>
-          <w:lang w:val="en-US"/>
-        </w:rPr>
-        <w:t xml:space="preserve"> will be built as a different project in the same solution as a static library. (.lib file)</w:t>
+      <w:r>
+        <w:rPr>
+          <w:sz w:val="28"/>
+          <w:szCs w:val="28"/>
+          <w:lang w:val="en-US"/>
+        </w:rPr>
+        <w:t>JSONParser will be built as a different project in the same solution as a static library. (.lib file)</w:t>
       </w:r>
     </w:p>
     <w:p>
@@ -429,59 +382,13 @@
           <w:lang w:val="en-US"/>
         </w:rPr>
       </w:pPr>
-      <w:proofErr w:type="spellStart"/>
-      <w:r>
-        <w:rPr>
-          <w:sz w:val="28"/>
-          <w:szCs w:val="28"/>
-          <w:lang w:val="en-US"/>
-        </w:rPr>
-        <w:t>JSONParser</w:t>
-      </w:r>
-      <w:proofErr w:type="spellEnd"/>
-      <w:r>
-        <w:rPr>
-          <w:sz w:val="28"/>
-          <w:szCs w:val="28"/>
-          <w:lang w:val="en-US"/>
-        </w:rPr>
-        <w:t xml:space="preserve"> will use a </w:t>
-      </w:r>
-      <w:proofErr w:type="gramStart"/>
-      <w:r>
-        <w:rPr>
-          <w:sz w:val="28"/>
-          <w:szCs w:val="28"/>
-          <w:lang w:val="en-US"/>
-        </w:rPr>
-        <w:t>third party</w:t>
-      </w:r>
-      <w:proofErr w:type="gramEnd"/>
-      <w:r>
-        <w:rPr>
-          <w:sz w:val="28"/>
-          <w:szCs w:val="28"/>
-          <w:lang w:val="en-US"/>
-        </w:rPr>
-        <w:t xml:space="preserve"> library “</w:t>
-      </w:r>
-      <w:proofErr w:type="spellStart"/>
-      <w:r>
-        <w:rPr>
-          <w:sz w:val="28"/>
-          <w:szCs w:val="28"/>
-          <w:lang w:val="en-US"/>
-        </w:rPr>
-        <w:t>jsoncpp</w:t>
-      </w:r>
-      <w:proofErr w:type="spellEnd"/>
-      <w:r>
-        <w:rPr>
-          <w:sz w:val="28"/>
-          <w:szCs w:val="28"/>
-          <w:lang w:val="en-US"/>
-        </w:rPr>
-        <w:t>” and will be used as a wrapper for it.</w:t>
+      <w:r>
+        <w:rPr>
+          <w:sz w:val="28"/>
+          <w:szCs w:val="28"/>
+          <w:lang w:val="en-US"/>
+        </w:rPr>
+        <w:t>JSONParser will use a third party library “jsoncpp” and will be used as a wrapper for it.</w:t>
       </w:r>
     </w:p>
     <w:p>
@@ -503,25 +410,7 @@
           <w:szCs w:val="28"/>
           <w:lang w:val="en-US"/>
         </w:rPr>
-        <w:t xml:space="preserve">Examples on how to use </w:t>
-      </w:r>
-      <w:proofErr w:type="spellStart"/>
-      <w:r>
-        <w:rPr>
-          <w:sz w:val="28"/>
-          <w:szCs w:val="28"/>
-          <w:lang w:val="en-US"/>
-        </w:rPr>
-        <w:t>jsoncpp</w:t>
-      </w:r>
-      <w:proofErr w:type="spellEnd"/>
-      <w:r>
-        <w:rPr>
-          <w:sz w:val="28"/>
-          <w:szCs w:val="28"/>
-          <w:lang w:val="en-US"/>
-        </w:rPr>
-        <w:t xml:space="preserve"> can be found at </w:t>
+        <w:t xml:space="preserve">Examples on how to use jsoncpp can be found at </w:t>
       </w:r>
       <w:hyperlink r:id="rId5" w:history="1">
         <w:r>
@@ -562,18 +451,8 @@
           <w:szCs w:val="28"/>
           <w:lang w:val="en-US"/>
         </w:rPr>
-        <w:t xml:space="preserve">You will have to </w:t>
-      </w:r>
-      <w:proofErr w:type="gramStart"/>
-      <w:r>
-        <w:rPr>
-          <w:sz w:val="28"/>
-          <w:szCs w:val="28"/>
-          <w:lang w:val="en-US"/>
-        </w:rPr>
-        <w:t>implement</w:t>
-      </w:r>
-      <w:proofErr w:type="gramEnd"/>
+        <w:t>You will have to implement</w:t>
+      </w:r>
     </w:p>
     <w:p>
       <w:pPr>
@@ -606,18 +485,8 @@
           <w:szCs w:val="28"/>
           <w:lang w:val="en-US"/>
         </w:rPr>
-        <w:t xml:space="preserve">Project </w:t>
-      </w:r>
-      <w:proofErr w:type="gramStart"/>
-      <w:r>
-        <w:rPr>
-          <w:sz w:val="28"/>
-          <w:szCs w:val="28"/>
-          <w:lang w:val="en-US"/>
-        </w:rPr>
-        <w:t>folder</w:t>
-      </w:r>
-      <w:proofErr w:type="gramEnd"/>
+        <w:t>Project folder</w:t>
+      </w:r>
     </w:p>
     <w:p>
       <w:pPr>
@@ -716,7 +585,6 @@
         </w:rPr>
         <w:t xml:space="preserve">The actual </w:t>
       </w:r>
-      <w:proofErr w:type="spellStart"/>
       <w:r>
         <w:rPr>
           <w:b/>
@@ -737,7 +605,6 @@
         </w:rPr>
         <w:t>Base</w:t>
       </w:r>
-      <w:proofErr w:type="spellEnd"/>
       <w:r>
         <w:rPr>
           <w:sz w:val="28"/>
@@ -778,7 +645,6 @@
         </w:rPr>
         <w:t xml:space="preserve">The </w:t>
       </w:r>
-      <w:proofErr w:type="spellStart"/>
       <w:r>
         <w:rPr>
           <w:b/>
@@ -789,7 +655,6 @@
         </w:rPr>
         <w:t>DialogBoxBase</w:t>
       </w:r>
-      <w:proofErr w:type="spellEnd"/>
       <w:r>
         <w:rPr>
           <w:sz w:val="28"/>
@@ -798,7 +663,6 @@
         </w:rPr>
         <w:t xml:space="preserve"> is consisted of many </w:t>
       </w:r>
-      <w:proofErr w:type="spellStart"/>
       <w:r>
         <w:rPr>
           <w:b/>
@@ -809,25 +673,14 @@
         </w:rPr>
         <w:t>IDialogElement</w:t>
       </w:r>
-      <w:proofErr w:type="spellEnd"/>
-      <w:r>
-        <w:rPr>
-          <w:sz w:val="28"/>
-          <w:szCs w:val="28"/>
-          <w:lang w:val="en-US"/>
-        </w:rPr>
-        <w:t xml:space="preserve"> </w:t>
-      </w:r>
-      <w:proofErr w:type="gramStart"/>
-      <w:r>
-        <w:rPr>
-          <w:sz w:val="28"/>
-          <w:szCs w:val="28"/>
-          <w:lang w:val="en-US"/>
-        </w:rPr>
-        <w:t>objects</w:t>
-      </w:r>
-      <w:proofErr w:type="gramEnd"/>
+      <w:r>
+        <w:rPr>
+          <w:sz w:val="28"/>
+          <w:szCs w:val="28"/>
+          <w:lang w:val="en-US"/>
+        </w:rPr>
+        <w:t xml:space="preserve"> objects</w:t>
+      </w:r>
     </w:p>
     <w:p>
       <w:pPr>
@@ -844,27 +697,15 @@
           <w:lang w:val="en-US"/>
         </w:rPr>
       </w:pPr>
-      <w:proofErr w:type="spellStart"/>
-      <w:r>
-        <w:rPr>
-          <w:b/>
-          <w:bCs/>
-          <w:sz w:val="28"/>
-          <w:szCs w:val="28"/>
-          <w:lang w:val="en-US"/>
-        </w:rPr>
-        <w:t>IDialogElement</w:t>
-      </w:r>
-      <w:proofErr w:type="spellEnd"/>
-      <w:r>
-        <w:rPr>
-          <w:b/>
-          <w:bCs/>
-          <w:sz w:val="28"/>
-          <w:szCs w:val="28"/>
-          <w:lang w:val="en-US"/>
-        </w:rPr>
-        <w:t xml:space="preserve"> </w:t>
+      <w:r>
+        <w:rPr>
+          <w:b/>
+          <w:bCs/>
+          <w:sz w:val="28"/>
+          <w:szCs w:val="28"/>
+          <w:lang w:val="en-US"/>
+        </w:rPr>
+        <w:t xml:space="preserve">IDialogElement </w:t>
       </w:r>
       <w:r>
         <w:rPr>
@@ -896,7 +737,6 @@
         </w:rPr>
         <w:t xml:space="preserve">for example: </w:t>
       </w:r>
-      <w:proofErr w:type="spellStart"/>
       <w:r>
         <w:rPr>
           <w:b/>
@@ -907,25 +747,14 @@
         </w:rPr>
         <w:t>DialogElementTitle</w:t>
       </w:r>
-      <w:proofErr w:type="spellEnd"/>
-      <w:r>
-        <w:rPr>
-          <w:sz w:val="28"/>
-          <w:szCs w:val="28"/>
-          <w:lang w:val="en-US"/>
-        </w:rPr>
-        <w:t xml:space="preserve"> will tell the dialog box what </w:t>
-      </w:r>
-      <w:proofErr w:type="gramStart"/>
-      <w:r>
-        <w:rPr>
-          <w:sz w:val="28"/>
-          <w:szCs w:val="28"/>
-          <w:lang w:val="en-US"/>
-        </w:rPr>
-        <w:t>is the title of the current dialog</w:t>
-      </w:r>
-      <w:proofErr w:type="gramEnd"/>
+      <w:r>
+        <w:rPr>
+          <w:sz w:val="28"/>
+          <w:szCs w:val="28"/>
+          <w:lang w:val="en-US"/>
+        </w:rPr>
+        <w:t xml:space="preserve"> will tell the dialog box what is the title of the current dialog</w:t>
+      </w:r>
       <w:r>
         <w:rPr>
           <w:sz w:val="28"/>
@@ -998,18 +827,8 @@
           <w:szCs w:val="28"/>
           <w:lang w:val="en-US"/>
         </w:rPr>
-        <w:t xml:space="preserve">This Project will be compiled as an EXE and have the main.cpp </w:t>
-      </w:r>
-      <w:proofErr w:type="gramStart"/>
-      <w:r>
-        <w:rPr>
-          <w:sz w:val="28"/>
-          <w:szCs w:val="28"/>
-          <w:lang w:val="en-US"/>
-        </w:rPr>
-        <w:t>file</w:t>
-      </w:r>
-      <w:proofErr w:type="gramEnd"/>
+        <w:t>This Project will be compiled as an EXE and have the main.cpp file</w:t>
+      </w:r>
     </w:p>
     <w:p>
       <w:pPr>
@@ -1051,25 +870,7 @@
           <w:szCs w:val="28"/>
           <w:lang w:val="en-US"/>
         </w:rPr>
-        <w:t xml:space="preserve"> will be consumed by your class in order to render the different dialogs (using a lib file and a </w:t>
-      </w:r>
-      <w:proofErr w:type="spellStart"/>
-      <w:r>
-        <w:rPr>
-          <w:sz w:val="28"/>
-          <w:szCs w:val="28"/>
-          <w:lang w:val="en-US"/>
-        </w:rPr>
-        <w:t>dll</w:t>
-      </w:r>
-      <w:proofErr w:type="spellEnd"/>
-      <w:r>
-        <w:rPr>
-          <w:sz w:val="28"/>
-          <w:szCs w:val="28"/>
-          <w:lang w:val="en-US"/>
-        </w:rPr>
-        <w:t xml:space="preserve"> file)</w:t>
+        <w:t xml:space="preserve"> will be consumed by your class in order to render the different dialogs (using a lib file and a dll file)</w:t>
       </w:r>
       <w:r>
         <w:rPr>
@@ -1111,7 +912,6 @@
           <w:bCs/>
           <w:sz w:val="28"/>
           <w:szCs w:val="28"/>
-          <w:lang w:val="en-IL"/>
         </w:rPr>
       </w:pPr>
       <w:r>
@@ -1120,7 +920,6 @@
           <w:color w:val="0000FF"/>
           <w:sz w:val="19"/>
           <w:szCs w:val="19"/>
-          <w:lang w:val="en-IL"/>
         </w:rPr>
         <w:t xml:space="preserve"> </w:t>
       </w:r>
@@ -1130,41 +929,26 @@
           <w:bCs/>
           <w:sz w:val="28"/>
           <w:szCs w:val="28"/>
-          <w:lang w:val="en-IL"/>
-        </w:rPr>
-        <w:t xml:space="preserve">struct GUI_ENGINE_API </w:t>
-      </w:r>
-      <w:proofErr w:type="spellStart"/>
-      <w:r>
-        <w:rPr>
-          <w:b/>
-          <w:bCs/>
-          <w:sz w:val="28"/>
-          <w:szCs w:val="28"/>
-          <w:lang w:val="en-IL"/>
-        </w:rPr>
-        <w:t>Color</w:t>
-      </w:r>
-      <w:proofErr w:type="spellEnd"/>
-    </w:p>
-    <w:p>
-      <w:pPr>
-        <w:pStyle w:val="ListParagraph"/>
-        <w:rPr>
-          <w:b/>
-          <w:bCs/>
-          <w:sz w:val="28"/>
-          <w:szCs w:val="28"/>
-          <w:lang w:val="en-IL"/>
-        </w:rPr>
-      </w:pPr>
-      <w:r>
-        <w:rPr>
-          <w:b/>
-          <w:bCs/>
-          <w:sz w:val="28"/>
-          <w:szCs w:val="28"/>
-          <w:lang w:val="en-IL"/>
+        </w:rPr>
+        <w:t>struct GUI_ENGINE_API Color</w:t>
+      </w:r>
+    </w:p>
+    <w:p>
+      <w:pPr>
+        <w:pStyle w:val="ListParagraph"/>
+        <w:rPr>
+          <w:b/>
+          <w:bCs/>
+          <w:sz w:val="28"/>
+          <w:szCs w:val="28"/>
+        </w:rPr>
+      </w:pPr>
+      <w:r>
+        <w:rPr>
+          <w:b/>
+          <w:bCs/>
+          <w:sz w:val="28"/>
+          <w:szCs w:val="28"/>
         </w:rPr>
         <w:t>{</w:t>
       </w:r>
@@ -1177,39 +961,98 @@
           <w:bCs/>
           <w:sz w:val="28"/>
           <w:szCs w:val="28"/>
-          <w:lang w:val="en-IL"/>
-        </w:rPr>
-      </w:pPr>
-      <w:r>
-        <w:rPr>
-          <w:b/>
-          <w:bCs/>
-          <w:sz w:val="28"/>
-          <w:szCs w:val="28"/>
-          <w:lang w:val="en-IL"/>
+        </w:rPr>
+      </w:pPr>
+      <w:r>
+        <w:rPr>
+          <w:b/>
+          <w:bCs/>
+          <w:sz w:val="28"/>
+          <w:szCs w:val="28"/>
         </w:rPr>
         <w:tab/>
-        <w:t xml:space="preserve">float </w:t>
-      </w:r>
-      <w:proofErr w:type="gramStart"/>
-      <w:r>
-        <w:rPr>
-          <w:b/>
-          <w:bCs/>
-          <w:sz w:val="28"/>
-          <w:szCs w:val="28"/>
-          <w:lang w:val="en-IL"/>
-        </w:rPr>
-        <w:t>r{</w:t>
-      </w:r>
-      <w:proofErr w:type="gramEnd"/>
-      <w:r>
-        <w:rPr>
-          <w:b/>
-          <w:bCs/>
-          <w:sz w:val="28"/>
-          <w:szCs w:val="28"/>
-          <w:lang w:val="en-IL"/>
+        <w:t>float r{};</w:t>
+      </w:r>
+    </w:p>
+    <w:p>
+      <w:pPr>
+        <w:pStyle w:val="ListParagraph"/>
+        <w:rPr>
+          <w:b/>
+          <w:bCs/>
+          <w:sz w:val="28"/>
+          <w:szCs w:val="28"/>
+        </w:rPr>
+      </w:pPr>
+      <w:r>
+        <w:rPr>
+          <w:b/>
+          <w:bCs/>
+          <w:sz w:val="28"/>
+          <w:szCs w:val="28"/>
+        </w:rPr>
+        <w:tab/>
+        <w:t>float g{};</w:t>
+      </w:r>
+    </w:p>
+    <w:p>
+      <w:pPr>
+        <w:pStyle w:val="ListParagraph"/>
+        <w:rPr>
+          <w:b/>
+          <w:bCs/>
+          <w:sz w:val="28"/>
+          <w:szCs w:val="28"/>
+        </w:rPr>
+      </w:pPr>
+      <w:r>
+        <w:rPr>
+          <w:b/>
+          <w:bCs/>
+          <w:sz w:val="28"/>
+          <w:szCs w:val="28"/>
+        </w:rPr>
+        <w:tab/>
+        <w:t>float b{};</w:t>
+      </w:r>
+    </w:p>
+    <w:p>
+      <w:pPr>
+        <w:pStyle w:val="ListParagraph"/>
+        <w:rPr>
+          <w:b/>
+          <w:bCs/>
+          <w:sz w:val="28"/>
+          <w:szCs w:val="28"/>
+        </w:rPr>
+      </w:pPr>
+      <w:r>
+        <w:rPr>
+          <w:b/>
+          <w:bCs/>
+          <w:sz w:val="28"/>
+          <w:szCs w:val="28"/>
+        </w:rPr>
+        <w:tab/>
+        <w:t>float a{};</w:t>
+      </w:r>
+    </w:p>
+    <w:p>
+      <w:pPr>
+        <w:pStyle w:val="ListParagraph"/>
+        <w:rPr>
+          <w:b/>
+          <w:bCs/>
+          <w:sz w:val="28"/>
+          <w:szCs w:val="28"/>
+        </w:rPr>
+      </w:pPr>
+      <w:r>
+        <w:rPr>
+          <w:b/>
+          <w:bCs/>
+          <w:sz w:val="28"/>
+          <w:szCs w:val="28"/>
         </w:rPr>
         <w:t>};</w:t>
       </w:r>
@@ -1222,39 +1065,107 @@
           <w:bCs/>
           <w:sz w:val="28"/>
           <w:szCs w:val="28"/>
-          <w:lang w:val="en-IL"/>
-        </w:rPr>
-      </w:pPr>
-      <w:r>
-        <w:rPr>
-          <w:b/>
-          <w:bCs/>
-          <w:sz w:val="28"/>
-          <w:szCs w:val="28"/>
-          <w:lang w:val="en-IL"/>
+        </w:rPr>
+      </w:pPr>
+    </w:p>
+    <w:p>
+      <w:pPr>
+        <w:pStyle w:val="ListParagraph"/>
+        <w:rPr>
+          <w:b/>
+          <w:bCs/>
+          <w:sz w:val="28"/>
+          <w:szCs w:val="28"/>
+        </w:rPr>
+      </w:pPr>
+      <w:r>
+        <w:rPr>
+          <w:b/>
+          <w:bCs/>
+          <w:sz w:val="28"/>
+          <w:szCs w:val="28"/>
+        </w:rPr>
+        <w:t>struct GUI_ENGINE_API Point</w:t>
+      </w:r>
+    </w:p>
+    <w:p>
+      <w:pPr>
+        <w:pStyle w:val="ListParagraph"/>
+        <w:rPr>
+          <w:b/>
+          <w:bCs/>
+          <w:sz w:val="28"/>
+          <w:szCs w:val="28"/>
+        </w:rPr>
+      </w:pPr>
+      <w:r>
+        <w:rPr>
+          <w:b/>
+          <w:bCs/>
+          <w:sz w:val="28"/>
+          <w:szCs w:val="28"/>
+        </w:rPr>
+        <w:t>{</w:t>
+      </w:r>
+    </w:p>
+    <w:p>
+      <w:pPr>
+        <w:pStyle w:val="ListParagraph"/>
+        <w:rPr>
+          <w:b/>
+          <w:bCs/>
+          <w:sz w:val="28"/>
+          <w:szCs w:val="28"/>
+        </w:rPr>
+      </w:pPr>
+      <w:r>
+        <w:rPr>
+          <w:b/>
+          <w:bCs/>
+          <w:sz w:val="28"/>
+          <w:szCs w:val="28"/>
         </w:rPr>
         <w:tab/>
-        <w:t xml:space="preserve">float </w:t>
-      </w:r>
-      <w:proofErr w:type="gramStart"/>
-      <w:r>
-        <w:rPr>
-          <w:b/>
-          <w:bCs/>
-          <w:sz w:val="28"/>
-          <w:szCs w:val="28"/>
-          <w:lang w:val="en-IL"/>
-        </w:rPr>
-        <w:t>g{</w:t>
-      </w:r>
-      <w:proofErr w:type="gramEnd"/>
-      <w:r>
-        <w:rPr>
-          <w:b/>
-          <w:bCs/>
-          <w:sz w:val="28"/>
-          <w:szCs w:val="28"/>
-          <w:lang w:val="en-IL"/>
+        <w:t>int x{};</w:t>
+      </w:r>
+    </w:p>
+    <w:p>
+      <w:pPr>
+        <w:pStyle w:val="ListParagraph"/>
+        <w:rPr>
+          <w:b/>
+          <w:bCs/>
+          <w:sz w:val="28"/>
+          <w:szCs w:val="28"/>
+        </w:rPr>
+      </w:pPr>
+      <w:r>
+        <w:rPr>
+          <w:b/>
+          <w:bCs/>
+          <w:sz w:val="28"/>
+          <w:szCs w:val="28"/>
+        </w:rPr>
+        <w:tab/>
+        <w:t>int y{};</w:t>
+      </w:r>
+    </w:p>
+    <w:p>
+      <w:pPr>
+        <w:pStyle w:val="ListParagraph"/>
+        <w:rPr>
+          <w:b/>
+          <w:bCs/>
+          <w:sz w:val="28"/>
+          <w:szCs w:val="28"/>
+        </w:rPr>
+      </w:pPr>
+      <w:r>
+        <w:rPr>
+          <w:b/>
+          <w:bCs/>
+          <w:sz w:val="28"/>
+          <w:szCs w:val="28"/>
         </w:rPr>
         <w:t>};</w:t>
       </w:r>
@@ -1267,370 +1178,28 @@
           <w:bCs/>
           <w:sz w:val="28"/>
           <w:szCs w:val="28"/>
-          <w:lang w:val="en-IL"/>
-        </w:rPr>
-      </w:pPr>
-      <w:r>
-        <w:rPr>
-          <w:b/>
-          <w:bCs/>
-          <w:sz w:val="28"/>
-          <w:szCs w:val="28"/>
-          <w:lang w:val="en-IL"/>
-        </w:rPr>
-        <w:tab/>
-        <w:t xml:space="preserve">float </w:t>
-      </w:r>
-      <w:proofErr w:type="gramStart"/>
-      <w:r>
-        <w:rPr>
-          <w:b/>
-          <w:bCs/>
-          <w:sz w:val="28"/>
-          <w:szCs w:val="28"/>
-          <w:lang w:val="en-IL"/>
-        </w:rPr>
-        <w:t>b{</w:t>
-      </w:r>
-      <w:proofErr w:type="gramEnd"/>
-      <w:r>
-        <w:rPr>
-          <w:b/>
-          <w:bCs/>
-          <w:sz w:val="28"/>
-          <w:szCs w:val="28"/>
-          <w:lang w:val="en-IL"/>
-        </w:rPr>
-        <w:t>};</w:t>
-      </w:r>
-    </w:p>
-    <w:p>
-      <w:pPr>
-        <w:pStyle w:val="ListParagraph"/>
-        <w:rPr>
-          <w:b/>
-          <w:bCs/>
-          <w:sz w:val="28"/>
-          <w:szCs w:val="28"/>
-          <w:lang w:val="en-IL"/>
-        </w:rPr>
-      </w:pPr>
-      <w:r>
-        <w:rPr>
-          <w:b/>
-          <w:bCs/>
-          <w:sz w:val="28"/>
-          <w:szCs w:val="28"/>
-          <w:lang w:val="en-IL"/>
-        </w:rPr>
-        <w:tab/>
-        <w:t xml:space="preserve">float </w:t>
-      </w:r>
-      <w:proofErr w:type="gramStart"/>
-      <w:r>
-        <w:rPr>
-          <w:b/>
-          <w:bCs/>
-          <w:sz w:val="28"/>
-          <w:szCs w:val="28"/>
-          <w:lang w:val="en-IL"/>
-        </w:rPr>
-        <w:t>a{</w:t>
-      </w:r>
-      <w:proofErr w:type="gramEnd"/>
-      <w:r>
-        <w:rPr>
-          <w:b/>
-          <w:bCs/>
-          <w:sz w:val="28"/>
-          <w:szCs w:val="28"/>
-          <w:lang w:val="en-IL"/>
-        </w:rPr>
-        <w:t>};</w:t>
-      </w:r>
-    </w:p>
-    <w:p>
-      <w:pPr>
-        <w:pStyle w:val="ListParagraph"/>
-        <w:rPr>
-          <w:b/>
-          <w:bCs/>
-          <w:sz w:val="28"/>
-          <w:szCs w:val="28"/>
-          <w:lang w:val="en-IL"/>
-        </w:rPr>
-      </w:pPr>
-      <w:proofErr w:type="gramStart"/>
-      <w:r>
-        <w:rPr>
-          <w:b/>
-          <w:bCs/>
-          <w:sz w:val="28"/>
-          <w:szCs w:val="28"/>
-          <w:lang w:val="en-IL"/>
-        </w:rPr>
-        <w:t>};</w:t>
-      </w:r>
-      <w:proofErr w:type="gramEnd"/>
-    </w:p>
-    <w:p>
-      <w:pPr>
-        <w:pStyle w:val="ListParagraph"/>
-        <w:rPr>
-          <w:b/>
-          <w:bCs/>
-          <w:sz w:val="28"/>
-          <w:szCs w:val="28"/>
-          <w:lang w:val="en-IL"/>
-        </w:rPr>
-      </w:pPr>
-    </w:p>
-    <w:p>
-      <w:pPr>
-        <w:pStyle w:val="ListParagraph"/>
-        <w:rPr>
-          <w:b/>
-          <w:bCs/>
-          <w:sz w:val="28"/>
-          <w:szCs w:val="28"/>
-          <w:lang w:val="en-IL"/>
-        </w:rPr>
-      </w:pPr>
-      <w:r>
-        <w:rPr>
-          <w:b/>
-          <w:bCs/>
-          <w:sz w:val="28"/>
-          <w:szCs w:val="28"/>
-          <w:lang w:val="en-IL"/>
-        </w:rPr>
-        <w:t>struct GUI_ENGINE_API Point</w:t>
-      </w:r>
-    </w:p>
-    <w:p>
-      <w:pPr>
-        <w:pStyle w:val="ListParagraph"/>
-        <w:rPr>
-          <w:b/>
-          <w:bCs/>
-          <w:sz w:val="28"/>
-          <w:szCs w:val="28"/>
-          <w:lang w:val="en-IL"/>
-        </w:rPr>
-      </w:pPr>
-      <w:r>
-        <w:rPr>
-          <w:b/>
-          <w:bCs/>
-          <w:sz w:val="28"/>
-          <w:szCs w:val="28"/>
-          <w:lang w:val="en-IL"/>
-        </w:rPr>
-        <w:t>{</w:t>
-      </w:r>
-    </w:p>
-    <w:p>
-      <w:pPr>
-        <w:pStyle w:val="ListParagraph"/>
-        <w:rPr>
-          <w:b/>
-          <w:bCs/>
-          <w:sz w:val="28"/>
-          <w:szCs w:val="28"/>
-          <w:lang w:val="en-IL"/>
-        </w:rPr>
-      </w:pPr>
-      <w:r>
-        <w:rPr>
-          <w:b/>
-          <w:bCs/>
-          <w:sz w:val="28"/>
-          <w:szCs w:val="28"/>
-          <w:lang w:val="en-IL"/>
-        </w:rPr>
-        <w:tab/>
-        <w:t xml:space="preserve">int </w:t>
-      </w:r>
-      <w:proofErr w:type="gramStart"/>
-      <w:r>
-        <w:rPr>
-          <w:b/>
-          <w:bCs/>
-          <w:sz w:val="28"/>
-          <w:szCs w:val="28"/>
-          <w:lang w:val="en-IL"/>
-        </w:rPr>
-        <w:t>x{</w:t>
-      </w:r>
-      <w:proofErr w:type="gramEnd"/>
-      <w:r>
-        <w:rPr>
-          <w:b/>
-          <w:bCs/>
-          <w:sz w:val="28"/>
-          <w:szCs w:val="28"/>
-          <w:lang w:val="en-IL"/>
-        </w:rPr>
-        <w:t>};</w:t>
-      </w:r>
-    </w:p>
-    <w:p>
-      <w:pPr>
-        <w:pStyle w:val="ListParagraph"/>
-        <w:rPr>
-          <w:b/>
-          <w:bCs/>
-          <w:sz w:val="28"/>
-          <w:szCs w:val="28"/>
-          <w:lang w:val="en-IL"/>
-        </w:rPr>
-      </w:pPr>
-      <w:r>
-        <w:rPr>
-          <w:b/>
-          <w:bCs/>
-          <w:sz w:val="28"/>
-          <w:szCs w:val="28"/>
-          <w:lang w:val="en-IL"/>
-        </w:rPr>
-        <w:tab/>
-        <w:t xml:space="preserve">int </w:t>
-      </w:r>
-      <w:proofErr w:type="gramStart"/>
-      <w:r>
-        <w:rPr>
-          <w:b/>
-          <w:bCs/>
-          <w:sz w:val="28"/>
-          <w:szCs w:val="28"/>
-          <w:lang w:val="en-IL"/>
-        </w:rPr>
-        <w:t>y{</w:t>
-      </w:r>
-      <w:proofErr w:type="gramEnd"/>
-      <w:r>
-        <w:rPr>
-          <w:b/>
-          <w:bCs/>
-          <w:sz w:val="28"/>
-          <w:szCs w:val="28"/>
-          <w:lang w:val="en-IL"/>
-        </w:rPr>
-        <w:t>};</w:t>
-      </w:r>
-    </w:p>
-    <w:p>
-      <w:pPr>
-        <w:pStyle w:val="ListParagraph"/>
-        <w:rPr>
-          <w:b/>
-          <w:bCs/>
-          <w:sz w:val="28"/>
-          <w:szCs w:val="28"/>
-          <w:lang w:val="en-IL"/>
-        </w:rPr>
-      </w:pPr>
-      <w:proofErr w:type="gramStart"/>
-      <w:r>
-        <w:rPr>
-          <w:b/>
-          <w:bCs/>
-          <w:sz w:val="28"/>
-          <w:szCs w:val="28"/>
-          <w:lang w:val="en-IL"/>
-        </w:rPr>
-        <w:t>};</w:t>
-      </w:r>
-      <w:proofErr w:type="gramEnd"/>
-    </w:p>
-    <w:p>
-      <w:pPr>
-        <w:pStyle w:val="ListParagraph"/>
-        <w:rPr>
-          <w:b/>
-          <w:bCs/>
-          <w:sz w:val="28"/>
-          <w:szCs w:val="28"/>
-          <w:lang w:val="en-IL"/>
-        </w:rPr>
-      </w:pPr>
-    </w:p>
-    <w:p>
-      <w:pPr>
-        <w:pStyle w:val="ListParagraph"/>
-        <w:rPr>
-          <w:b/>
-          <w:bCs/>
-          <w:sz w:val="28"/>
-          <w:szCs w:val="28"/>
-          <w:lang w:val="en-US"/>
-        </w:rPr>
-      </w:pPr>
-      <w:r>
-        <w:rPr>
-          <w:b/>
-          <w:bCs/>
-          <w:sz w:val="28"/>
-          <w:szCs w:val="28"/>
-          <w:lang w:val="en-IL"/>
-        </w:rPr>
-        <w:t xml:space="preserve">GUI_ENGINE_API virtual void </w:t>
-      </w:r>
-      <w:proofErr w:type="spellStart"/>
-      <w:proofErr w:type="gramStart"/>
-      <w:r>
-        <w:rPr>
-          <w:b/>
-          <w:bCs/>
-          <w:sz w:val="28"/>
-          <w:szCs w:val="28"/>
-          <w:lang w:val="en-IL"/>
-        </w:rPr>
-        <w:t>SetStartingDialog</w:t>
-      </w:r>
-      <w:proofErr w:type="spellEnd"/>
-      <w:r>
-        <w:rPr>
-          <w:b/>
-          <w:bCs/>
-          <w:sz w:val="28"/>
-          <w:szCs w:val="28"/>
-          <w:lang w:val="en-IL"/>
-        </w:rPr>
-        <w:t>(</w:t>
-      </w:r>
-      <w:proofErr w:type="gramEnd"/>
-      <w:r>
-        <w:rPr>
-          <w:b/>
-          <w:bCs/>
-          <w:sz w:val="28"/>
-          <w:szCs w:val="28"/>
-          <w:lang w:val="en-IL"/>
-        </w:rPr>
-        <w:t xml:space="preserve">int </w:t>
-      </w:r>
-      <w:proofErr w:type="spellStart"/>
-      <w:r>
-        <w:rPr>
-          <w:b/>
-          <w:bCs/>
-          <w:sz w:val="28"/>
-          <w:szCs w:val="28"/>
-          <w:lang w:val="en-IL"/>
-        </w:rPr>
-        <w:t>startingId</w:t>
-      </w:r>
-      <w:proofErr w:type="spellEnd"/>
-      <w:r>
-        <w:rPr>
-          <w:b/>
-          <w:bCs/>
-          <w:sz w:val="28"/>
-          <w:szCs w:val="28"/>
-          <w:lang w:val="en-IL"/>
-        </w:rPr>
-        <w:t>) = 0;</w:t>
+        </w:rPr>
+      </w:pPr>
+    </w:p>
+    <w:p>
+      <w:pPr>
+        <w:pStyle w:val="ListParagraph"/>
+        <w:rPr>
+          <w:b/>
+          <w:bCs/>
+          <w:sz w:val="28"/>
+          <w:szCs w:val="28"/>
+          <w:lang w:val="en-US"/>
+        </w:rPr>
+      </w:pPr>
+      <w:r>
+        <w:rPr>
+          <w:b/>
+          <w:bCs/>
+          <w:sz w:val="28"/>
+          <w:szCs w:val="28"/>
+        </w:rPr>
+        <w:t>GUI_ENGINE_API virtual void SetStartingDialog(int startingId) = 0;</w:t>
       </w:r>
       <w:r>
         <w:rPr>
@@ -1687,656 +1256,243 @@
           <w:bCs/>
           <w:sz w:val="28"/>
           <w:szCs w:val="28"/>
-          <w:lang w:val="en-IL"/>
-        </w:rPr>
-      </w:pPr>
-      <w:r>
-        <w:rPr>
-          <w:b/>
-          <w:bCs/>
-          <w:sz w:val="28"/>
-          <w:szCs w:val="28"/>
-          <w:lang w:val="en-IL"/>
-        </w:rPr>
-        <w:t xml:space="preserve">GUI_ENGINE_API virtual void </w:t>
-      </w:r>
-      <w:proofErr w:type="spellStart"/>
-      <w:proofErr w:type="gramStart"/>
-      <w:r>
-        <w:rPr>
-          <w:b/>
-          <w:bCs/>
-          <w:sz w:val="28"/>
-          <w:szCs w:val="28"/>
-          <w:lang w:val="en-IL"/>
-        </w:rPr>
-        <w:t>StartDialog</w:t>
-      </w:r>
-      <w:proofErr w:type="spellEnd"/>
-      <w:r>
-        <w:rPr>
-          <w:b/>
-          <w:bCs/>
-          <w:sz w:val="28"/>
-          <w:szCs w:val="28"/>
-          <w:lang w:val="en-IL"/>
-        </w:rPr>
-        <w:t>(</w:t>
-      </w:r>
-      <w:proofErr w:type="gramEnd"/>
-      <w:r>
-        <w:rPr>
-          <w:b/>
-          <w:bCs/>
-          <w:sz w:val="28"/>
-          <w:szCs w:val="28"/>
-          <w:lang w:val="en-IL"/>
-        </w:rPr>
-        <w:t>std::string title) = 0;</w:t>
-      </w:r>
-    </w:p>
-    <w:p>
-      <w:pPr>
-        <w:pStyle w:val="ListParagraph"/>
-        <w:rPr>
-          <w:sz w:val="28"/>
-          <w:szCs w:val="28"/>
-          <w:lang w:val="en-US"/>
-        </w:rPr>
-      </w:pPr>
-      <w:r>
-        <w:rPr>
-          <w:sz w:val="28"/>
-          <w:szCs w:val="28"/>
-          <w:lang w:val="en-US"/>
-        </w:rPr>
-        <w:t xml:space="preserve">Used to set the </w:t>
-      </w:r>
-      <w:proofErr w:type="gramStart"/>
-      <w:r>
-        <w:rPr>
-          <w:sz w:val="28"/>
-          <w:szCs w:val="28"/>
-          <w:lang w:val="en-US"/>
-        </w:rPr>
-        <w:t>title</w:t>
-      </w:r>
-      <w:proofErr w:type="gramEnd"/>
-    </w:p>
-    <w:p>
-      <w:pPr>
-        <w:pStyle w:val="ListParagraph"/>
-        <w:rPr>
-          <w:sz w:val="28"/>
-          <w:szCs w:val="28"/>
-          <w:lang w:val="en-IL"/>
-        </w:rPr>
-      </w:pPr>
-    </w:p>
-    <w:p>
-      <w:pPr>
-        <w:pStyle w:val="ListParagraph"/>
-        <w:rPr>
-          <w:b/>
-          <w:bCs/>
-          <w:sz w:val="28"/>
-          <w:szCs w:val="28"/>
-          <w:lang w:val="en-IL"/>
-        </w:rPr>
-      </w:pPr>
-      <w:r>
-        <w:rPr>
-          <w:b/>
-          <w:bCs/>
-          <w:sz w:val="28"/>
-          <w:szCs w:val="28"/>
-          <w:lang w:val="en-IL"/>
-        </w:rPr>
-        <w:t xml:space="preserve">GUI_ENGINE_API virtual void </w:t>
-      </w:r>
-      <w:proofErr w:type="spellStart"/>
-      <w:r>
-        <w:rPr>
-          <w:b/>
-          <w:bCs/>
-          <w:sz w:val="28"/>
-          <w:szCs w:val="28"/>
-          <w:lang w:val="en-IL"/>
-        </w:rPr>
-        <w:t>DisplayTextDialog</w:t>
-      </w:r>
-      <w:proofErr w:type="spellEnd"/>
-      <w:r>
-        <w:rPr>
-          <w:b/>
-          <w:bCs/>
-          <w:sz w:val="28"/>
-          <w:szCs w:val="28"/>
-          <w:lang w:val="en-IL"/>
-        </w:rPr>
-        <w:t>(std::vector&lt;std::string&gt; const &amp; text) = 0;</w:t>
-      </w:r>
-    </w:p>
-    <w:p>
-      <w:pPr>
-        <w:pStyle w:val="ListParagraph"/>
-        <w:rPr>
-          <w:sz w:val="28"/>
-          <w:szCs w:val="28"/>
-          <w:lang w:val="en-US"/>
-        </w:rPr>
-      </w:pPr>
-      <w:r>
-        <w:rPr>
-          <w:sz w:val="28"/>
-          <w:szCs w:val="28"/>
-          <w:lang w:val="en-US"/>
-        </w:rPr>
-        <w:t xml:space="preserve">Used to set the lines of the </w:t>
-      </w:r>
-      <w:proofErr w:type="gramStart"/>
-      <w:r>
-        <w:rPr>
-          <w:sz w:val="28"/>
-          <w:szCs w:val="28"/>
-          <w:lang w:val="en-US"/>
-        </w:rPr>
-        <w:t>dialog</w:t>
-      </w:r>
-      <w:proofErr w:type="gramEnd"/>
-    </w:p>
-    <w:p>
-      <w:pPr>
-        <w:pStyle w:val="ListParagraph"/>
-        <w:rPr>
-          <w:b/>
-          <w:bCs/>
-          <w:sz w:val="28"/>
-          <w:szCs w:val="28"/>
-          <w:lang w:val="en-IL"/>
-        </w:rPr>
-      </w:pPr>
-    </w:p>
-    <w:p>
-      <w:pPr>
-        <w:pStyle w:val="ListParagraph"/>
-        <w:rPr>
-          <w:b/>
-          <w:bCs/>
-          <w:sz w:val="28"/>
-          <w:szCs w:val="28"/>
-          <w:lang w:val="en-IL"/>
-        </w:rPr>
-      </w:pPr>
-      <w:r>
-        <w:rPr>
-          <w:b/>
-          <w:bCs/>
-          <w:sz w:val="28"/>
-          <w:szCs w:val="28"/>
-          <w:lang w:val="en-IL"/>
-        </w:rPr>
-        <w:t xml:space="preserve">GUI_ENGINE_API virtual void </w:t>
-      </w:r>
-      <w:proofErr w:type="spellStart"/>
-      <w:proofErr w:type="gramStart"/>
-      <w:r>
-        <w:rPr>
-          <w:b/>
-          <w:bCs/>
-          <w:sz w:val="28"/>
-          <w:szCs w:val="28"/>
-          <w:lang w:val="en-IL"/>
-        </w:rPr>
-        <w:t>SetCurrentDialog</w:t>
-      </w:r>
-      <w:proofErr w:type="spellEnd"/>
-      <w:r>
-        <w:rPr>
-          <w:b/>
-          <w:bCs/>
-          <w:sz w:val="28"/>
-          <w:szCs w:val="28"/>
-          <w:lang w:val="en-IL"/>
-        </w:rPr>
-        <w:t>(</w:t>
-      </w:r>
-      <w:proofErr w:type="gramEnd"/>
-      <w:r>
-        <w:rPr>
-          <w:b/>
-          <w:bCs/>
-          <w:sz w:val="28"/>
-          <w:szCs w:val="28"/>
-          <w:lang w:val="en-IL"/>
-        </w:rPr>
-        <w:t xml:space="preserve">int </w:t>
-      </w:r>
-      <w:proofErr w:type="spellStart"/>
-      <w:r>
-        <w:rPr>
-          <w:b/>
-          <w:bCs/>
-          <w:sz w:val="28"/>
-          <w:szCs w:val="28"/>
-          <w:lang w:val="en-IL"/>
-        </w:rPr>
-        <w:t>newCurrentDialog</w:t>
-      </w:r>
-      <w:proofErr w:type="spellEnd"/>
-      <w:r>
-        <w:rPr>
-          <w:b/>
-          <w:bCs/>
-          <w:sz w:val="28"/>
-          <w:szCs w:val="28"/>
-          <w:lang w:val="en-IL"/>
-        </w:rPr>
-        <w:t>) = 0;</w:t>
-      </w:r>
-    </w:p>
-    <w:p>
-      <w:pPr>
-        <w:pStyle w:val="ListParagraph"/>
-        <w:rPr>
-          <w:b/>
-          <w:bCs/>
-          <w:sz w:val="28"/>
-          <w:szCs w:val="28"/>
-          <w:lang w:val="en-IL"/>
-        </w:rPr>
-      </w:pPr>
-      <w:r>
-        <w:rPr>
-          <w:b/>
-          <w:bCs/>
-          <w:sz w:val="28"/>
-          <w:szCs w:val="28"/>
-          <w:lang w:val="en-IL"/>
-        </w:rPr>
-        <w:t xml:space="preserve">GUI_ENGINE_API virtual void </w:t>
-      </w:r>
-      <w:proofErr w:type="spellStart"/>
-      <w:proofErr w:type="gramStart"/>
-      <w:r>
-        <w:rPr>
-          <w:b/>
-          <w:bCs/>
-          <w:sz w:val="28"/>
-          <w:szCs w:val="28"/>
-          <w:lang w:val="en-IL"/>
-        </w:rPr>
-        <w:t>SetDialogPosition</w:t>
-      </w:r>
-      <w:proofErr w:type="spellEnd"/>
-      <w:r>
-        <w:rPr>
-          <w:b/>
-          <w:bCs/>
-          <w:sz w:val="28"/>
-          <w:szCs w:val="28"/>
-          <w:lang w:val="en-IL"/>
-        </w:rPr>
-        <w:t>(</w:t>
-      </w:r>
-      <w:proofErr w:type="gramEnd"/>
-      <w:r>
-        <w:rPr>
-          <w:b/>
-          <w:bCs/>
-          <w:sz w:val="28"/>
-          <w:szCs w:val="28"/>
-          <w:lang w:val="en-IL"/>
-        </w:rPr>
-        <w:t>Point point) = 0;</w:t>
-      </w:r>
-    </w:p>
-    <w:p>
-      <w:pPr>
-        <w:pStyle w:val="ListParagraph"/>
-        <w:rPr>
-          <w:b/>
-          <w:bCs/>
-          <w:sz w:val="28"/>
-          <w:szCs w:val="28"/>
-          <w:lang w:val="en-IL"/>
-        </w:rPr>
-      </w:pPr>
-      <w:r>
-        <w:rPr>
-          <w:b/>
-          <w:bCs/>
-          <w:sz w:val="28"/>
-          <w:szCs w:val="28"/>
-          <w:lang w:val="en-IL"/>
-        </w:rPr>
-        <w:t xml:space="preserve">GUI_ENGINE_API virtual void </w:t>
-      </w:r>
-      <w:proofErr w:type="spellStart"/>
-      <w:proofErr w:type="gramStart"/>
-      <w:r>
-        <w:rPr>
-          <w:b/>
-          <w:bCs/>
-          <w:sz w:val="28"/>
-          <w:szCs w:val="28"/>
-          <w:lang w:val="en-IL"/>
-        </w:rPr>
-        <w:t>SetDialogSize</w:t>
-      </w:r>
-      <w:proofErr w:type="spellEnd"/>
-      <w:r>
-        <w:rPr>
-          <w:b/>
-          <w:bCs/>
-          <w:sz w:val="28"/>
-          <w:szCs w:val="28"/>
-          <w:lang w:val="en-IL"/>
-        </w:rPr>
-        <w:t>(</w:t>
-      </w:r>
-      <w:proofErr w:type="gramEnd"/>
-      <w:r>
-        <w:rPr>
-          <w:b/>
-          <w:bCs/>
-          <w:sz w:val="28"/>
-          <w:szCs w:val="28"/>
-          <w:lang w:val="en-IL"/>
-        </w:rPr>
-        <w:t>int width, int height) = 0;</w:t>
-      </w:r>
-    </w:p>
-    <w:p>
-      <w:pPr>
-        <w:pStyle w:val="ListParagraph"/>
-        <w:rPr>
-          <w:b/>
-          <w:bCs/>
-          <w:sz w:val="28"/>
-          <w:szCs w:val="28"/>
-          <w:lang w:val="en-IL"/>
-        </w:rPr>
-      </w:pPr>
-      <w:r>
-        <w:rPr>
-          <w:b/>
-          <w:bCs/>
-          <w:sz w:val="28"/>
-          <w:szCs w:val="28"/>
-          <w:lang w:val="en-IL"/>
-        </w:rPr>
-        <w:t xml:space="preserve">GUI_ENGINE_API virtual void </w:t>
-      </w:r>
-      <w:proofErr w:type="spellStart"/>
-      <w:proofErr w:type="gramStart"/>
-      <w:r>
-        <w:rPr>
-          <w:b/>
-          <w:bCs/>
-          <w:sz w:val="28"/>
-          <w:szCs w:val="28"/>
-          <w:lang w:val="en-IL"/>
-        </w:rPr>
-        <w:t>SetWindowColor</w:t>
-      </w:r>
-      <w:proofErr w:type="spellEnd"/>
-      <w:r>
-        <w:rPr>
-          <w:b/>
-          <w:bCs/>
-          <w:sz w:val="28"/>
-          <w:szCs w:val="28"/>
-          <w:lang w:val="en-IL"/>
-        </w:rPr>
-        <w:t>(</w:t>
-      </w:r>
-      <w:proofErr w:type="spellStart"/>
-      <w:proofErr w:type="gramEnd"/>
-      <w:r>
-        <w:rPr>
-          <w:b/>
-          <w:bCs/>
-          <w:sz w:val="28"/>
-          <w:szCs w:val="28"/>
-          <w:lang w:val="en-IL"/>
-        </w:rPr>
-        <w:t>Color</w:t>
-      </w:r>
-      <w:proofErr w:type="spellEnd"/>
-      <w:r>
-        <w:rPr>
-          <w:b/>
-          <w:bCs/>
-          <w:sz w:val="28"/>
-          <w:szCs w:val="28"/>
-          <w:lang w:val="en-IL"/>
-        </w:rPr>
-        <w:t xml:space="preserve"> </w:t>
-      </w:r>
-      <w:proofErr w:type="spellStart"/>
-      <w:r>
-        <w:rPr>
-          <w:b/>
-          <w:bCs/>
-          <w:sz w:val="28"/>
-          <w:szCs w:val="28"/>
-          <w:lang w:val="en-IL"/>
-        </w:rPr>
-        <w:t>color</w:t>
-      </w:r>
-      <w:proofErr w:type="spellEnd"/>
-      <w:r>
-        <w:rPr>
-          <w:b/>
-          <w:bCs/>
-          <w:sz w:val="28"/>
-          <w:szCs w:val="28"/>
-          <w:lang w:val="en-IL"/>
-        </w:rPr>
-        <w:t>) = 0;</w:t>
-      </w:r>
-    </w:p>
-    <w:p>
-      <w:pPr>
-        <w:pStyle w:val="ListParagraph"/>
-        <w:rPr>
-          <w:b/>
-          <w:bCs/>
-          <w:sz w:val="28"/>
-          <w:szCs w:val="28"/>
-          <w:lang w:val="en-IL"/>
-        </w:rPr>
-      </w:pPr>
-      <w:r>
-        <w:rPr>
-          <w:b/>
-          <w:bCs/>
-          <w:sz w:val="28"/>
-          <w:szCs w:val="28"/>
-          <w:lang w:val="en-IL"/>
-        </w:rPr>
-        <w:t xml:space="preserve">GUI_ENGINE_API virtual void </w:t>
-      </w:r>
-      <w:proofErr w:type="spellStart"/>
-      <w:proofErr w:type="gramStart"/>
-      <w:r>
-        <w:rPr>
-          <w:b/>
-          <w:bCs/>
-          <w:sz w:val="28"/>
-          <w:szCs w:val="28"/>
-          <w:lang w:val="en-IL"/>
-        </w:rPr>
-        <w:t>SetTextColor</w:t>
-      </w:r>
-      <w:proofErr w:type="spellEnd"/>
-      <w:r>
-        <w:rPr>
-          <w:b/>
-          <w:bCs/>
-          <w:sz w:val="28"/>
-          <w:szCs w:val="28"/>
-          <w:lang w:val="en-IL"/>
-        </w:rPr>
-        <w:t>(</w:t>
-      </w:r>
-      <w:proofErr w:type="spellStart"/>
-      <w:proofErr w:type="gramEnd"/>
-      <w:r>
-        <w:rPr>
-          <w:b/>
-          <w:bCs/>
-          <w:sz w:val="28"/>
-          <w:szCs w:val="28"/>
-          <w:lang w:val="en-IL"/>
-        </w:rPr>
-        <w:t>Color</w:t>
-      </w:r>
-      <w:proofErr w:type="spellEnd"/>
-      <w:r>
-        <w:rPr>
-          <w:b/>
-          <w:bCs/>
-          <w:sz w:val="28"/>
-          <w:szCs w:val="28"/>
-          <w:lang w:val="en-IL"/>
-        </w:rPr>
-        <w:t xml:space="preserve"> </w:t>
-      </w:r>
-      <w:proofErr w:type="spellStart"/>
-      <w:r>
-        <w:rPr>
-          <w:b/>
-          <w:bCs/>
-          <w:sz w:val="28"/>
-          <w:szCs w:val="28"/>
-          <w:lang w:val="en-IL"/>
-        </w:rPr>
-        <w:t>color</w:t>
-      </w:r>
-      <w:proofErr w:type="spellEnd"/>
-      <w:r>
-        <w:rPr>
-          <w:b/>
-          <w:bCs/>
-          <w:sz w:val="28"/>
-          <w:szCs w:val="28"/>
-          <w:lang w:val="en-IL"/>
-        </w:rPr>
-        <w:t>) = 0;</w:t>
-      </w:r>
-    </w:p>
-    <w:p>
-      <w:pPr>
-        <w:pStyle w:val="ListParagraph"/>
-        <w:rPr>
-          <w:b/>
-          <w:bCs/>
-          <w:sz w:val="28"/>
-          <w:szCs w:val="28"/>
-          <w:lang w:val="en-IL"/>
-        </w:rPr>
-      </w:pPr>
-      <w:r>
-        <w:rPr>
-          <w:b/>
-          <w:bCs/>
-          <w:sz w:val="28"/>
-          <w:szCs w:val="28"/>
-          <w:lang w:val="en-IL"/>
-        </w:rPr>
-        <w:t xml:space="preserve">GUI_ENGINE_API virtual void </w:t>
-      </w:r>
-      <w:proofErr w:type="gramStart"/>
-      <w:r>
-        <w:rPr>
-          <w:b/>
-          <w:bCs/>
-          <w:sz w:val="28"/>
-          <w:szCs w:val="28"/>
-          <w:lang w:val="en-IL"/>
-        </w:rPr>
-        <w:t>Run(</w:t>
-      </w:r>
-      <w:proofErr w:type="gramEnd"/>
-      <w:r>
-        <w:rPr>
-          <w:b/>
-          <w:bCs/>
-          <w:sz w:val="28"/>
-          <w:szCs w:val="28"/>
-          <w:lang w:val="en-IL"/>
-        </w:rPr>
-        <w:t>) = 0;</w:t>
-      </w:r>
-    </w:p>
-    <w:p>
-      <w:pPr>
-        <w:pStyle w:val="ListParagraph"/>
-        <w:rPr>
-          <w:rFonts w:hint="cs"/>
+        </w:rPr>
+      </w:pPr>
+      <w:r>
+        <w:rPr>
+          <w:b/>
+          <w:bCs/>
+          <w:sz w:val="28"/>
+          <w:szCs w:val="28"/>
+        </w:rPr>
+        <w:t>GUI_ENGINE_API virtual void StartDialog(std::string title) = 0;</w:t>
+      </w:r>
+    </w:p>
+    <w:p>
+      <w:pPr>
+        <w:pStyle w:val="ListParagraph"/>
+        <w:rPr>
+          <w:sz w:val="28"/>
+          <w:szCs w:val="28"/>
+          <w:lang w:val="en-US"/>
+        </w:rPr>
+      </w:pPr>
+      <w:r>
+        <w:rPr>
+          <w:sz w:val="28"/>
+          <w:szCs w:val="28"/>
+          <w:lang w:val="en-US"/>
+        </w:rPr>
+        <w:t>Used to set the title</w:t>
+      </w:r>
+    </w:p>
+    <w:p>
+      <w:pPr>
+        <w:pStyle w:val="ListParagraph"/>
+        <w:rPr>
+          <w:sz w:val="28"/>
+          <w:szCs w:val="28"/>
+        </w:rPr>
+      </w:pPr>
+    </w:p>
+    <w:p>
+      <w:pPr>
+        <w:pStyle w:val="ListParagraph"/>
+        <w:rPr>
+          <w:b/>
+          <w:bCs/>
+          <w:sz w:val="28"/>
+          <w:szCs w:val="28"/>
+        </w:rPr>
+      </w:pPr>
+      <w:r>
+        <w:rPr>
+          <w:b/>
+          <w:bCs/>
+          <w:sz w:val="28"/>
+          <w:szCs w:val="28"/>
+        </w:rPr>
+        <w:t>GUI_ENGINE_API virtual void DisplayTextDialog(std::vector&lt;std::string&gt; const &amp; text) = 0;</w:t>
+      </w:r>
+    </w:p>
+    <w:p>
+      <w:pPr>
+        <w:pStyle w:val="ListParagraph"/>
+        <w:rPr>
+          <w:sz w:val="28"/>
+          <w:szCs w:val="28"/>
+          <w:lang w:val="en-US"/>
+        </w:rPr>
+      </w:pPr>
+      <w:r>
+        <w:rPr>
+          <w:sz w:val="28"/>
+          <w:szCs w:val="28"/>
+          <w:lang w:val="en-US"/>
+        </w:rPr>
+        <w:t>Used to set the lines of the dialog</w:t>
+      </w:r>
+    </w:p>
+    <w:p>
+      <w:pPr>
+        <w:pStyle w:val="ListParagraph"/>
+        <w:rPr>
+          <w:b/>
+          <w:bCs/>
+          <w:sz w:val="28"/>
+          <w:szCs w:val="28"/>
+        </w:rPr>
+      </w:pPr>
+    </w:p>
+    <w:p>
+      <w:pPr>
+        <w:pStyle w:val="ListParagraph"/>
+        <w:rPr>
+          <w:b/>
+          <w:bCs/>
+          <w:sz w:val="28"/>
+          <w:szCs w:val="28"/>
+        </w:rPr>
+      </w:pPr>
+      <w:r>
+        <w:rPr>
+          <w:b/>
+          <w:bCs/>
+          <w:sz w:val="28"/>
+          <w:szCs w:val="28"/>
+        </w:rPr>
+        <w:t>GUI_ENGINE_API virtual void SetCurrentDialog(int newCurrentDialog) = 0;</w:t>
+      </w:r>
+    </w:p>
+    <w:p>
+      <w:pPr>
+        <w:pStyle w:val="ListParagraph"/>
+        <w:rPr>
+          <w:b/>
+          <w:bCs/>
+          <w:sz w:val="28"/>
+          <w:szCs w:val="28"/>
+        </w:rPr>
+      </w:pPr>
+      <w:r>
+        <w:rPr>
+          <w:b/>
+          <w:bCs/>
+          <w:sz w:val="28"/>
+          <w:szCs w:val="28"/>
+        </w:rPr>
+        <w:t>GUI_ENGINE_API virtual void SetDialogPosition(Point point) = 0;</w:t>
+      </w:r>
+    </w:p>
+    <w:p>
+      <w:pPr>
+        <w:pStyle w:val="ListParagraph"/>
+        <w:rPr>
+          <w:b/>
+          <w:bCs/>
+          <w:sz w:val="28"/>
+          <w:szCs w:val="28"/>
+        </w:rPr>
+      </w:pPr>
+      <w:r>
+        <w:rPr>
+          <w:b/>
+          <w:bCs/>
+          <w:sz w:val="28"/>
+          <w:szCs w:val="28"/>
+        </w:rPr>
+        <w:t>GUI_ENGINE_API virtual void SetDialogSize(int width, int height) = 0;</w:t>
+      </w:r>
+    </w:p>
+    <w:p>
+      <w:pPr>
+        <w:pStyle w:val="ListParagraph"/>
+        <w:rPr>
+          <w:b/>
+          <w:bCs/>
+          <w:sz w:val="28"/>
+          <w:szCs w:val="28"/>
+        </w:rPr>
+      </w:pPr>
+      <w:r>
+        <w:rPr>
+          <w:b/>
+          <w:bCs/>
+          <w:sz w:val="28"/>
+          <w:szCs w:val="28"/>
+        </w:rPr>
+        <w:t>GUI_ENGINE_API virtual void SetWindowColor(Color color) = 0;</w:t>
+      </w:r>
+    </w:p>
+    <w:p>
+      <w:pPr>
+        <w:pStyle w:val="ListParagraph"/>
+        <w:rPr>
+          <w:b/>
+          <w:bCs/>
+          <w:sz w:val="28"/>
+          <w:szCs w:val="28"/>
+        </w:rPr>
+      </w:pPr>
+      <w:r>
+        <w:rPr>
+          <w:b/>
+          <w:bCs/>
+          <w:sz w:val="28"/>
+          <w:szCs w:val="28"/>
+        </w:rPr>
+        <w:t>GUI_ENGINE_API virtual void SetTextColor(Color color) = 0;</w:t>
+      </w:r>
+    </w:p>
+    <w:p>
+      <w:pPr>
+        <w:pStyle w:val="ListParagraph"/>
+        <w:rPr>
+          <w:b/>
+          <w:bCs/>
+          <w:sz w:val="28"/>
+          <w:szCs w:val="28"/>
+        </w:rPr>
+      </w:pPr>
+      <w:r>
+        <w:rPr>
+          <w:b/>
+          <w:bCs/>
+          <w:sz w:val="28"/>
+          <w:szCs w:val="28"/>
+        </w:rPr>
+        <w:t>GUI_ENGINE_API virtual void Run() = 0;</w:t>
+      </w:r>
+    </w:p>
+    <w:p>
+      <w:pPr>
+        <w:pStyle w:val="ListParagraph"/>
+        <w:rPr>
           <w:b/>
           <w:bCs/>
           <w:sz w:val="28"/>
           <w:szCs w:val="28"/>
           <w:rtl/>
-          <w:lang w:val="en-IL"/>
-        </w:rPr>
-      </w:pPr>
-    </w:p>
-    <w:p>
-      <w:pPr>
-        <w:pStyle w:val="ListParagraph"/>
-        <w:rPr>
-          <w:sz w:val="28"/>
-          <w:szCs w:val="28"/>
-          <w:lang w:val="en-US"/>
-        </w:rPr>
-      </w:pPr>
-      <w:r>
-        <w:rPr>
-          <w:b/>
-          <w:bCs/>
-          <w:sz w:val="28"/>
-          <w:szCs w:val="28"/>
-          <w:lang w:val="en-IL"/>
-        </w:rPr>
-        <w:t xml:space="preserve">GUI_ENGINE_API virtual bool </w:t>
-      </w:r>
-      <w:proofErr w:type="spellStart"/>
-      <w:proofErr w:type="gramStart"/>
-      <w:r>
-        <w:rPr>
-          <w:b/>
-          <w:bCs/>
-          <w:sz w:val="28"/>
-          <w:szCs w:val="28"/>
-          <w:lang w:val="en-IL"/>
-        </w:rPr>
-        <w:t>ShutDown</w:t>
-      </w:r>
-      <w:proofErr w:type="spellEnd"/>
-      <w:r>
-        <w:rPr>
-          <w:b/>
-          <w:bCs/>
-          <w:sz w:val="28"/>
-          <w:szCs w:val="28"/>
-          <w:lang w:val="en-IL"/>
-        </w:rPr>
-        <w:t>(</w:t>
-      </w:r>
-      <w:proofErr w:type="gramEnd"/>
-      <w:r>
-        <w:rPr>
-          <w:b/>
-          <w:bCs/>
-          <w:sz w:val="28"/>
-          <w:szCs w:val="28"/>
-          <w:lang w:val="en-IL"/>
-        </w:rPr>
-        <w:t>) const = 0;</w:t>
+        </w:rPr>
+      </w:pPr>
+    </w:p>
+    <w:p>
+      <w:pPr>
+        <w:pStyle w:val="ListParagraph"/>
+        <w:rPr>
+          <w:sz w:val="28"/>
+          <w:szCs w:val="28"/>
+          <w:lang w:val="en-US"/>
+        </w:rPr>
+      </w:pPr>
+      <w:r>
+        <w:rPr>
+          <w:b/>
+          <w:bCs/>
+          <w:sz w:val="28"/>
+          <w:szCs w:val="28"/>
+        </w:rPr>
+        <w:t>GUI_ENGINE_API virtual bool ShutDown() const = 0;</w:t>
       </w:r>
     </w:p>
     <w:p>
@@ -3431,6 +2587,7 @@
   <w:style w:type="character" w:default="1" w:styleId="DefaultParagraphFont">
     <w:name w:val="Default Paragraph Font"/>
     <w:uiPriority w:val="1"/>
+    <w:semiHidden/>
     <w:unhideWhenUsed/>
   </w:style>
   <w:style w:type="table" w:default="1" w:styleId="TableNormal">

</xml_diff>

<commit_message>
Updated Files in External Deps
</commit_message>
<xml_diff>
--- a/Final_Project_CPP_101.docx
+++ b/Final_Project_CPP_101.docx
@@ -724,44 +724,108 @@
           <w:numId w:val="4"/>
         </w:numPr>
         <w:rPr>
-          <w:sz w:val="28"/>
-          <w:szCs w:val="28"/>
-          <w:lang w:val="en-US"/>
-        </w:rPr>
-      </w:pPr>
-      <w:r>
-        <w:rPr>
-          <w:sz w:val="28"/>
-          <w:szCs w:val="28"/>
-          <w:lang w:val="en-US"/>
-        </w:rPr>
-        <w:t xml:space="preserve">for example: </w:t>
-      </w:r>
-      <w:r>
-        <w:rPr>
-          <w:b/>
-          <w:bCs/>
-          <w:sz w:val="28"/>
-          <w:szCs w:val="28"/>
-          <w:lang w:val="en-US"/>
-        </w:rPr>
-        <w:t>DialogElementTitle</w:t>
-      </w:r>
-      <w:r>
-        <w:rPr>
-          <w:sz w:val="28"/>
-          <w:szCs w:val="28"/>
-          <w:lang w:val="en-US"/>
-        </w:rPr>
-        <w:t xml:space="preserve"> will tell the dialog box what is the title of the current dialog</w:t>
-      </w:r>
-      <w:r>
-        <w:rPr>
-          <w:sz w:val="28"/>
-          <w:szCs w:val="28"/>
-          <w:lang w:val="en-US"/>
-        </w:rPr>
-        <w:t>.</w:t>
+          <w:b/>
+          <w:bCs/>
+          <w:sz w:val="28"/>
+          <w:szCs w:val="28"/>
+          <w:lang w:val="en-US"/>
+        </w:rPr>
+      </w:pPr>
+      <w:r>
+        <w:rPr>
+          <w:sz w:val="28"/>
+          <w:szCs w:val="28"/>
+          <w:lang w:val="en-US"/>
+        </w:rPr>
+        <w:t xml:space="preserve">There are 3 abstract classes that derive from </w:t>
+      </w:r>
+      <w:r>
+        <w:rPr>
+          <w:b/>
+          <w:bCs/>
+          <w:sz w:val="28"/>
+          <w:szCs w:val="28"/>
+          <w:lang w:val="en-US"/>
+        </w:rPr>
+        <w:t>IDialogElement:</w:t>
+      </w:r>
+    </w:p>
+    <w:p>
+      <w:pPr>
+        <w:pStyle w:val="ListParagraph"/>
+        <w:numPr>
+          <w:ilvl w:val="2"/>
+          <w:numId w:val="4"/>
+        </w:numPr>
+        <w:rPr>
+          <w:b/>
+          <w:bCs/>
+          <w:sz w:val="28"/>
+          <w:szCs w:val="28"/>
+          <w:lang w:val="en-US"/>
+        </w:rPr>
+      </w:pPr>
+      <w:r>
+        <w:rPr>
+          <w:b/>
+          <w:bCs/>
+          <w:sz w:val="28"/>
+          <w:szCs w:val="28"/>
+          <w:lang w:val="en-US"/>
+        </w:rPr>
+        <w:t>IDialogCreationElement</w:t>
+      </w:r>
+    </w:p>
+    <w:p>
+      <w:pPr>
+        <w:pStyle w:val="ListParagraph"/>
+        <w:numPr>
+          <w:ilvl w:val="2"/>
+          <w:numId w:val="4"/>
+        </w:numPr>
+        <w:rPr>
+          <w:b/>
+          <w:bCs/>
+          <w:sz w:val="28"/>
+          <w:szCs w:val="28"/>
+          <w:lang w:val="en-US"/>
+        </w:rPr>
+      </w:pPr>
+      <w:r>
+        <w:rPr>
+          <w:b/>
+          <w:bCs/>
+          <w:sz w:val="28"/>
+          <w:szCs w:val="28"/>
+          <w:lang w:val="en-US"/>
+        </w:rPr>
+        <w:t>IDialogRenderingElement</w:t>
+      </w:r>
+    </w:p>
+    <w:p>
+      <w:pPr>
+        <w:pStyle w:val="ListParagraph"/>
+        <w:numPr>
+          <w:ilvl w:val="2"/>
+          <w:numId w:val="4"/>
+        </w:numPr>
+        <w:rPr>
+          <w:b/>
+          <w:bCs/>
+          <w:sz w:val="28"/>
+          <w:szCs w:val="28"/>
+          <w:lang w:val="en-US"/>
+        </w:rPr>
+      </w:pPr>
+      <w:r>
+        <w:rPr>
+          <w:b/>
+          <w:bCs/>
+          <w:sz w:val="28"/>
+          <w:szCs w:val="28"/>
+          <w:lang w:val="en-US"/>
+        </w:rPr>
+        <w:t>IDialogElementButton</w:t>
       </w:r>
     </w:p>
     <w:p>
@@ -772,18 +836,20 @@
           <w:numId w:val="4"/>
         </w:numPr>
         <w:rPr>
-          <w:sz w:val="28"/>
-          <w:szCs w:val="28"/>
-          <w:lang w:val="en-US"/>
-        </w:rPr>
-      </w:pPr>
-      <w:r>
-        <w:rPr>
-          <w:sz w:val="28"/>
-          <w:szCs w:val="28"/>
-          <w:lang w:val="en-US"/>
-        </w:rPr>
-        <w:t>The headers for the different Dialog Elements are made for you and you need to implement them</w:t>
+          <w:b/>
+          <w:bCs/>
+          <w:sz w:val="28"/>
+          <w:szCs w:val="28"/>
+          <w:lang w:val="en-US"/>
+        </w:rPr>
+      </w:pPr>
+      <w:r>
+        <w:rPr>
+          <w:sz w:val="28"/>
+          <w:szCs w:val="28"/>
+          <w:lang w:val="en-US"/>
+        </w:rPr>
+        <w:t>All concrete Dialog element classes derive from the 3 mentioned above.</w:t>
       </w:r>
     </w:p>
     <w:p>
@@ -805,7 +871,192 @@
           <w:szCs w:val="28"/>
           <w:lang w:val="en-US"/>
         </w:rPr>
-        <w:t>You will need to add copy constructor and copy assignment operator to all of the Dialog Element classes</w:t>
+        <w:t>for example:</w:t>
+      </w:r>
+    </w:p>
+    <w:p>
+      <w:pPr>
+        <w:pStyle w:val="ListParagraph"/>
+        <w:numPr>
+          <w:ilvl w:val="2"/>
+          <w:numId w:val="4"/>
+        </w:numPr>
+        <w:rPr>
+          <w:sz w:val="28"/>
+          <w:szCs w:val="28"/>
+          <w:lang w:val="en-US"/>
+        </w:rPr>
+      </w:pPr>
+      <w:r>
+        <w:rPr>
+          <w:sz w:val="28"/>
+          <w:szCs w:val="28"/>
+          <w:lang w:val="en-US"/>
+        </w:rPr>
+        <w:t xml:space="preserve"> </w:t>
+      </w:r>
+      <w:r>
+        <w:rPr>
+          <w:b/>
+          <w:bCs/>
+          <w:sz w:val="28"/>
+          <w:szCs w:val="28"/>
+          <w:lang w:val="en-US"/>
+        </w:rPr>
+        <w:t>DialogElementTitle</w:t>
+      </w:r>
+      <w:r>
+        <w:rPr>
+          <w:b/>
+          <w:bCs/>
+          <w:sz w:val="28"/>
+          <w:szCs w:val="28"/>
+          <w:lang w:val="en-US"/>
+        </w:rPr>
+        <w:t xml:space="preserve"> </w:t>
+      </w:r>
+      <w:r>
+        <w:rPr>
+          <w:sz w:val="28"/>
+          <w:szCs w:val="28"/>
+          <w:lang w:val="en-US"/>
+        </w:rPr>
+        <w:t xml:space="preserve">derives from </w:t>
+      </w:r>
+      <w:r>
+        <w:rPr>
+          <w:b/>
+          <w:bCs/>
+          <w:sz w:val="28"/>
+          <w:szCs w:val="28"/>
+          <w:lang w:val="en-US"/>
+        </w:rPr>
+        <w:t>IDialogRenderingElement</w:t>
+      </w:r>
+      <w:r>
+        <w:rPr>
+          <w:sz w:val="28"/>
+          <w:szCs w:val="28"/>
+          <w:lang w:val="en-US"/>
+        </w:rPr>
+        <w:t xml:space="preserve"> and</w:t>
+      </w:r>
+      <w:r>
+        <w:rPr>
+          <w:sz w:val="28"/>
+          <w:szCs w:val="28"/>
+          <w:lang w:val="en-US"/>
+        </w:rPr>
+        <w:t xml:space="preserve"> will tell the dialog box what is the title of the current dialog</w:t>
+      </w:r>
+      <w:r>
+        <w:rPr>
+          <w:sz w:val="28"/>
+          <w:szCs w:val="28"/>
+          <w:lang w:val="en-US"/>
+        </w:rPr>
+        <w:t>.</w:t>
+      </w:r>
+    </w:p>
+    <w:p>
+      <w:pPr>
+        <w:pStyle w:val="ListParagraph"/>
+        <w:numPr>
+          <w:ilvl w:val="2"/>
+          <w:numId w:val="4"/>
+        </w:numPr>
+        <w:rPr>
+          <w:sz w:val="28"/>
+          <w:szCs w:val="28"/>
+          <w:lang w:val="en-US"/>
+        </w:rPr>
+      </w:pPr>
+      <w:r>
+        <w:rPr>
+          <w:b/>
+          <w:bCs/>
+          <w:sz w:val="28"/>
+          <w:szCs w:val="28"/>
+          <w:lang w:val="en-US"/>
+        </w:rPr>
+        <w:t>DialogElementSize</w:t>
+      </w:r>
+      <w:r>
+        <w:rPr>
+          <w:sz w:val="28"/>
+          <w:szCs w:val="28"/>
+          <w:lang w:val="en-US"/>
+        </w:rPr>
+        <w:t xml:space="preserve"> derives from </w:t>
+      </w:r>
+      <w:r>
+        <w:rPr>
+          <w:b/>
+          <w:bCs/>
+          <w:sz w:val="28"/>
+          <w:szCs w:val="28"/>
+          <w:lang w:val="en-US"/>
+        </w:rPr>
+        <w:t>IDialogCreationElement</w:t>
+      </w:r>
+      <w:r>
+        <w:rPr>
+          <w:sz w:val="28"/>
+          <w:szCs w:val="28"/>
+          <w:lang w:val="en-US"/>
+        </w:rPr>
+        <w:t xml:space="preserve"> and will tell the dialog box the size it should have.</w:t>
+      </w:r>
+    </w:p>
+    <w:p>
+      <w:pPr>
+        <w:pStyle w:val="ListParagraph"/>
+        <w:numPr>
+          <w:ilvl w:val="2"/>
+          <w:numId w:val="4"/>
+        </w:numPr>
+        <w:rPr>
+          <w:sz w:val="28"/>
+          <w:szCs w:val="28"/>
+          <w:lang w:val="en-US"/>
+        </w:rPr>
+      </w:pPr>
+      <w:r>
+        <w:rPr>
+          <w:b/>
+          <w:bCs/>
+          <w:sz w:val="28"/>
+          <w:szCs w:val="28"/>
+          <w:lang w:val="en-US"/>
+        </w:rPr>
+        <w:lastRenderedPageBreak/>
+        <w:t>DialogElementButton</w:t>
+      </w:r>
+      <w:r>
+        <w:rPr>
+          <w:sz w:val="28"/>
+          <w:szCs w:val="28"/>
+          <w:lang w:val="en-US"/>
+        </w:rPr>
+        <w:t xml:space="preserve"> derives from </w:t>
+      </w:r>
+      <w:r>
+        <w:rPr>
+          <w:b/>
+          <w:bCs/>
+          <w:sz w:val="28"/>
+          <w:szCs w:val="28"/>
+          <w:lang w:val="en-US"/>
+        </w:rPr>
+        <w:t>IDialogElementButton</w:t>
+      </w:r>
+      <w:r>
+        <w:rPr>
+          <w:sz w:val="28"/>
+          <w:szCs w:val="28"/>
+          <w:lang w:val="en-US"/>
+        </w:rPr>
+        <w:t xml:space="preserve"> and sets the text and functionality of the button (currently only determines which dialog will be next).</w:t>
       </w:r>
     </w:p>
     <w:p>
@@ -827,6 +1078,106 @@
           <w:szCs w:val="28"/>
           <w:lang w:val="en-US"/>
         </w:rPr>
+        <w:t>The headers for the different Dialog Elements are made for you and you need to implement them</w:t>
+      </w:r>
+    </w:p>
+    <w:p>
+      <w:pPr>
+        <w:pStyle w:val="ListParagraph"/>
+        <w:numPr>
+          <w:ilvl w:val="1"/>
+          <w:numId w:val="4"/>
+        </w:numPr>
+        <w:rPr>
+          <w:sz w:val="28"/>
+          <w:szCs w:val="28"/>
+          <w:lang w:val="en-US"/>
+        </w:rPr>
+      </w:pPr>
+      <w:r>
+        <w:rPr>
+          <w:sz w:val="28"/>
+          <w:szCs w:val="28"/>
+          <w:lang w:val="en-US"/>
+        </w:rPr>
+        <w:t>You will need to add copy constructor and copy assignment operator to all of the Dialog Element classes</w:t>
+      </w:r>
+    </w:p>
+    <w:p>
+      <w:pPr>
+        <w:pStyle w:val="ListParagraph"/>
+        <w:numPr>
+          <w:ilvl w:val="1"/>
+          <w:numId w:val="4"/>
+        </w:numPr>
+        <w:rPr>
+          <w:sz w:val="28"/>
+          <w:szCs w:val="28"/>
+          <w:lang w:val="en-US"/>
+        </w:rPr>
+      </w:pPr>
+      <w:r>
+        <w:rPr>
+          <w:sz w:val="28"/>
+          <w:szCs w:val="28"/>
+          <w:lang w:val="en-US"/>
+        </w:rPr>
+        <w:t>The</w:t>
+      </w:r>
+      <w:r>
+        <w:rPr>
+          <w:sz w:val="28"/>
+          <w:szCs w:val="28"/>
+          <w:lang w:val="en-US"/>
+        </w:rPr>
+        <w:t xml:space="preserve"> abstract</w:t>
+      </w:r>
+      <w:r>
+        <w:rPr>
+          <w:sz w:val="28"/>
+          <w:szCs w:val="28"/>
+          <w:lang w:val="en-US"/>
+        </w:rPr>
+        <w:t xml:space="preserve"> method </w:t>
+      </w:r>
+      <w:r>
+        <w:rPr>
+          <w:b/>
+          <w:bCs/>
+          <w:sz w:val="28"/>
+          <w:szCs w:val="28"/>
+          <w:lang w:val="en-US"/>
+        </w:rPr>
+        <w:t>Act()</w:t>
+      </w:r>
+      <w:r>
+        <w:rPr>
+          <w:sz w:val="28"/>
+          <w:szCs w:val="28"/>
+          <w:lang w:val="en-US"/>
+        </w:rPr>
+        <w:t xml:space="preserve"> is used to perform the logics of each dialog element</w:t>
+      </w:r>
+    </w:p>
+    <w:p>
+      <w:pPr>
+        <w:pStyle w:val="ListParagraph"/>
+        <w:numPr>
+          <w:ilvl w:val="1"/>
+          <w:numId w:val="4"/>
+        </w:numPr>
+        <w:rPr>
+          <w:sz w:val="28"/>
+          <w:szCs w:val="28"/>
+          <w:lang w:val="en-US"/>
+        </w:rPr>
+      </w:pPr>
+      <w:r>
+        <w:rPr>
+          <w:sz w:val="28"/>
+          <w:szCs w:val="28"/>
+          <w:lang w:val="en-US"/>
+        </w:rPr>
         <w:t>This Project will be compiled as an EXE and have the main.cpp file</w:t>
       </w:r>
     </w:p>
@@ -900,7 +1251,6 @@
           <w:szCs w:val="28"/>
           <w:lang w:val="en-US"/>
         </w:rPr>
-        <w:lastRenderedPageBreak/>
         <w:t>GUI API:</w:t>
       </w:r>
     </w:p>
@@ -1285,6 +1635,14 @@
         </w:rPr>
         <w:t>Used to set the title</w:t>
       </w:r>
+      <w:r>
+        <w:rPr>
+          <w:sz w:val="28"/>
+          <w:szCs w:val="28"/>
+          <w:lang w:val="en-US"/>
+        </w:rPr>
+        <w:t xml:space="preserve"> </w:t>
+      </w:r>
     </w:p>
     <w:p>
       <w:pPr>
@@ -1332,6 +1690,14 @@
         </w:rPr>
         <w:t>Used to set the lines of the dialog</w:t>
       </w:r>
+      <w:r>
+        <w:rPr>
+          <w:sz w:val="28"/>
+          <w:szCs w:val="28"/>
+          <w:lang w:val="en-US"/>
+        </w:rPr>
+        <w:t>.</w:t>
+      </w:r>
     </w:p>
     <w:p>
       <w:pPr>
@@ -1368,6 +1734,42 @@
       <w:pPr>
         <w:pStyle w:val="ListParagraph"/>
         <w:rPr>
+          <w:sz w:val="28"/>
+          <w:szCs w:val="28"/>
+          <w:lang w:val="en-US"/>
+        </w:rPr>
+      </w:pPr>
+      <w:r>
+        <w:rPr>
+          <w:sz w:val="28"/>
+          <w:szCs w:val="28"/>
+          <w:lang w:val="en-US"/>
+        </w:rPr>
+        <w:t>Used to set the current dialog</w:t>
+      </w:r>
+      <w:r>
+        <w:rPr>
+          <w:sz w:val="28"/>
+          <w:szCs w:val="28"/>
+          <w:lang w:val="en-US"/>
+        </w:rPr>
+        <w:t>.</w:t>
+      </w:r>
+    </w:p>
+    <w:p>
+      <w:pPr>
+        <w:pStyle w:val="ListParagraph"/>
+        <w:rPr>
+          <w:sz w:val="28"/>
+          <w:szCs w:val="28"/>
+          <w:lang w:val="en-US"/>
+        </w:rPr>
+      </w:pPr>
+    </w:p>
+    <w:p>
+      <w:pPr>
+        <w:pStyle w:val="ListParagraph"/>
+        <w:rPr>
           <w:b/>
           <w:bCs/>
           <w:sz w:val="28"/>
@@ -1388,6 +1790,35 @@
       <w:pPr>
         <w:pStyle w:val="ListParagraph"/>
         <w:rPr>
+          <w:sz w:val="28"/>
+          <w:szCs w:val="28"/>
+          <w:lang w:val="en-US"/>
+        </w:rPr>
+      </w:pPr>
+      <w:r>
+        <w:rPr>
+          <w:sz w:val="28"/>
+          <w:szCs w:val="28"/>
+          <w:lang w:val="en-US"/>
+        </w:rPr>
+        <w:lastRenderedPageBreak/>
+        <w:t>Used to set the position of the dialog window in pixels (0,0 is top left).</w:t>
+      </w:r>
+    </w:p>
+    <w:p>
+      <w:pPr>
+        <w:pStyle w:val="ListParagraph"/>
+        <w:rPr>
+          <w:sz w:val="28"/>
+          <w:szCs w:val="28"/>
+          <w:lang w:val="en-US"/>
+        </w:rPr>
+      </w:pPr>
+    </w:p>
+    <w:p>
+      <w:pPr>
+        <w:pStyle w:val="ListParagraph"/>
+        <w:rPr>
           <w:b/>
           <w:bCs/>
           <w:sz w:val="28"/>
@@ -1408,6 +1839,34 @@
       <w:pPr>
         <w:pStyle w:val="ListParagraph"/>
         <w:rPr>
+          <w:sz w:val="28"/>
+          <w:szCs w:val="28"/>
+          <w:lang w:val="en-US"/>
+        </w:rPr>
+      </w:pPr>
+      <w:r>
+        <w:rPr>
+          <w:sz w:val="28"/>
+          <w:szCs w:val="28"/>
+          <w:lang w:val="en-US"/>
+        </w:rPr>
+        <w:t>Used to set the dialog window size in pixels.</w:t>
+      </w:r>
+    </w:p>
+    <w:p>
+      <w:pPr>
+        <w:pStyle w:val="ListParagraph"/>
+        <w:rPr>
+          <w:sz w:val="28"/>
+          <w:szCs w:val="28"/>
+          <w:lang w:val="en-US"/>
+        </w:rPr>
+      </w:pPr>
+    </w:p>
+    <w:p>
+      <w:pPr>
+        <w:pStyle w:val="ListParagraph"/>
+        <w:rPr>
           <w:b/>
           <w:bCs/>
           <w:sz w:val="28"/>
@@ -1428,6 +1887,34 @@
       <w:pPr>
         <w:pStyle w:val="ListParagraph"/>
         <w:rPr>
+          <w:sz w:val="28"/>
+          <w:szCs w:val="28"/>
+          <w:lang w:val="en-US"/>
+        </w:rPr>
+      </w:pPr>
+      <w:r>
+        <w:rPr>
+          <w:sz w:val="28"/>
+          <w:szCs w:val="28"/>
+          <w:lang w:val="en-US"/>
+        </w:rPr>
+        <w:t>Used to set the background color of the window.</w:t>
+      </w:r>
+    </w:p>
+    <w:p>
+      <w:pPr>
+        <w:pStyle w:val="ListParagraph"/>
+        <w:rPr>
+          <w:sz w:val="28"/>
+          <w:szCs w:val="28"/>
+          <w:lang w:val="en-US"/>
+        </w:rPr>
+      </w:pPr>
+    </w:p>
+    <w:p>
+      <w:pPr>
+        <w:pStyle w:val="ListParagraph"/>
+        <w:rPr>
           <w:b/>
           <w:bCs/>
           <w:sz w:val="28"/>
@@ -1448,6 +1935,44 @@
       <w:pPr>
         <w:pStyle w:val="ListParagraph"/>
         <w:rPr>
+          <w:sz w:val="28"/>
+          <w:szCs w:val="28"/>
+          <w:lang w:val="en-US"/>
+        </w:rPr>
+      </w:pPr>
+      <w:r>
+        <w:rPr>
+          <w:sz w:val="28"/>
+          <w:szCs w:val="28"/>
+          <w:lang w:val="en-US"/>
+        </w:rPr>
+        <w:t>Used to set the color of the text.</w:t>
+      </w:r>
+    </w:p>
+    <w:p>
+      <w:pPr>
+        <w:pStyle w:val="ListParagraph"/>
+        <w:rPr>
+          <w:sz w:val="28"/>
+          <w:szCs w:val="28"/>
+          <w:lang w:val="en-US"/>
+        </w:rPr>
+      </w:pPr>
+    </w:p>
+    <w:p>
+      <w:pPr>
+        <w:pStyle w:val="ListParagraph"/>
+        <w:rPr>
+          <w:sz w:val="28"/>
+          <w:szCs w:val="28"/>
+          <w:lang w:val="en-US"/>
+        </w:rPr>
+      </w:pPr>
+    </w:p>
+    <w:p>
+      <w:pPr>
+        <w:pStyle w:val="ListParagraph"/>
+        <w:rPr>
           <w:b/>
           <w:bCs/>
           <w:sz w:val="28"/>
@@ -1468,6 +1993,24 @@
       <w:pPr>
         <w:pStyle w:val="ListParagraph"/>
         <w:rPr>
+          <w:sz w:val="28"/>
+          <w:szCs w:val="28"/>
+          <w:lang w:val="en-US"/>
+        </w:rPr>
+      </w:pPr>
+      <w:r>
+        <w:rPr>
+          <w:sz w:val="28"/>
+          <w:szCs w:val="28"/>
+          <w:lang w:val="en-US"/>
+        </w:rPr>
+        <w:t>Used to start rendering the gui engine (call this once all dialogs have been added).</w:t>
+      </w:r>
+    </w:p>
+    <w:p>
+      <w:pPr>
+        <w:pStyle w:val="ListParagraph"/>
+        <w:rPr>
           <w:b/>
           <w:bCs/>
           <w:sz w:val="28"/>
@@ -1480,9 +2023,10 @@
       <w:pPr>
         <w:pStyle w:val="ListParagraph"/>
         <w:rPr>
-          <w:sz w:val="28"/>
-          <w:szCs w:val="28"/>
-          <w:lang w:val="en-US"/>
+          <w:b/>
+          <w:bCs/>
+          <w:sz w:val="28"/>
+          <w:szCs w:val="28"/>
         </w:rPr>
       </w:pPr>
       <w:r>
@@ -1493,6 +2037,24 @@
           <w:szCs w:val="28"/>
         </w:rPr>
         <w:t>GUI_ENGINE_API virtual bool ShutDown() const = 0;</w:t>
+      </w:r>
+    </w:p>
+    <w:p>
+      <w:pPr>
+        <w:pStyle w:val="ListParagraph"/>
+        <w:rPr>
+          <w:sz w:val="28"/>
+          <w:szCs w:val="28"/>
+          <w:lang w:val="en-US"/>
+        </w:rPr>
+      </w:pPr>
+      <w:r>
+        <w:rPr>
+          <w:sz w:val="28"/>
+          <w:szCs w:val="28"/>
+          <w:lang w:val="en-US"/>
+        </w:rPr>
+        <w:t>Used to shut down the gui engine (call this at the end of the main() function.</w:t>
       </w:r>
     </w:p>
     <w:p>
@@ -1559,7 +2121,7 @@
         <w:ind w:left="1440" w:hanging="360"/>
       </w:pPr>
     </w:lvl>
-    <w:lvl w:ilvl="2" w:tplc="2000001B" w:tentative="1">
+    <w:lvl w:ilvl="2" w:tplc="2000001B">
       <w:start w:val="1"/>
       <w:numFmt w:val="lowerRoman"/>
       <w:lvlText w:val="%3."/>

</xml_diff>

<commit_message>
Updated material from class
</commit_message>
<xml_diff>
--- a/Final_Project_CPP_101.docx
+++ b/Final_Project_CPP_101.docx
@@ -1100,7 +1100,41 @@
           <w:szCs w:val="28"/>
           <w:lang w:val="en-US"/>
         </w:rPr>
-        <w:t>You will need to add copy constructor and copy assignment operator to all of the Dialog Element classes</w:t>
+        <w:t>The</w:t>
+      </w:r>
+      <w:r>
+        <w:rPr>
+          <w:sz w:val="28"/>
+          <w:szCs w:val="28"/>
+          <w:lang w:val="en-US"/>
+        </w:rPr>
+        <w:t xml:space="preserve"> abstract</w:t>
+      </w:r>
+      <w:r>
+        <w:rPr>
+          <w:sz w:val="28"/>
+          <w:szCs w:val="28"/>
+          <w:lang w:val="en-US"/>
+        </w:rPr>
+        <w:t xml:space="preserve"> method </w:t>
+      </w:r>
+      <w:r>
+        <w:rPr>
+          <w:b/>
+          <w:bCs/>
+          <w:sz w:val="28"/>
+          <w:szCs w:val="28"/>
+          <w:lang w:val="en-US"/>
+        </w:rPr>
+        <w:t>Act()</w:t>
+      </w:r>
+      <w:r>
+        <w:rPr>
+          <w:sz w:val="28"/>
+          <w:szCs w:val="28"/>
+          <w:lang w:val="en-US"/>
+        </w:rPr>
+        <w:t xml:space="preserve"> is used to perform the logics of each dialog element</w:t>
       </w:r>
     </w:p>
     <w:p>
@@ -1122,62 +1156,6 @@
           <w:szCs w:val="28"/>
           <w:lang w:val="en-US"/>
         </w:rPr>
-        <w:t>The</w:t>
-      </w:r>
-      <w:r>
-        <w:rPr>
-          <w:sz w:val="28"/>
-          <w:szCs w:val="28"/>
-          <w:lang w:val="en-US"/>
-        </w:rPr>
-        <w:t xml:space="preserve"> abstract</w:t>
-      </w:r>
-      <w:r>
-        <w:rPr>
-          <w:sz w:val="28"/>
-          <w:szCs w:val="28"/>
-          <w:lang w:val="en-US"/>
-        </w:rPr>
-        <w:t xml:space="preserve"> method </w:t>
-      </w:r>
-      <w:r>
-        <w:rPr>
-          <w:b/>
-          <w:bCs/>
-          <w:sz w:val="28"/>
-          <w:szCs w:val="28"/>
-          <w:lang w:val="en-US"/>
-        </w:rPr>
-        <w:t>Act()</w:t>
-      </w:r>
-      <w:r>
-        <w:rPr>
-          <w:sz w:val="28"/>
-          <w:szCs w:val="28"/>
-          <w:lang w:val="en-US"/>
-        </w:rPr>
-        <w:t xml:space="preserve"> is used to perform the logics of each dialog element</w:t>
-      </w:r>
-    </w:p>
-    <w:p>
-      <w:pPr>
-        <w:pStyle w:val="ListParagraph"/>
-        <w:numPr>
-          <w:ilvl w:val="1"/>
-          <w:numId w:val="4"/>
-        </w:numPr>
-        <w:rPr>
-          <w:sz w:val="28"/>
-          <w:szCs w:val="28"/>
-          <w:lang w:val="en-US"/>
-        </w:rPr>
-      </w:pPr>
-      <w:r>
-        <w:rPr>
-          <w:sz w:val="28"/>
-          <w:szCs w:val="28"/>
-          <w:lang w:val="en-US"/>
-        </w:rPr>
         <w:t>This Project will be compiled as an EXE and have the main.cpp file</w:t>
       </w:r>
     </w:p>
@@ -1801,37 +1779,37 @@
           <w:szCs w:val="28"/>
           <w:lang w:val="en-US"/>
         </w:rPr>
+        <w:t>Used to set the position of the dialog window in pixels (0,0 is top left).</w:t>
+      </w:r>
+    </w:p>
+    <w:p>
+      <w:pPr>
+        <w:pStyle w:val="ListParagraph"/>
+        <w:rPr>
+          <w:sz w:val="28"/>
+          <w:szCs w:val="28"/>
+          <w:lang w:val="en-US"/>
+        </w:rPr>
+      </w:pPr>
+    </w:p>
+    <w:p>
+      <w:pPr>
+        <w:pStyle w:val="ListParagraph"/>
+        <w:rPr>
+          <w:b/>
+          <w:bCs/>
+          <w:sz w:val="28"/>
+          <w:szCs w:val="28"/>
+        </w:rPr>
+      </w:pPr>
+      <w:r>
+        <w:rPr>
+          <w:b/>
+          <w:bCs/>
+          <w:sz w:val="28"/>
+          <w:szCs w:val="28"/>
+        </w:rPr>
         <w:lastRenderedPageBreak/>
-        <w:t>Used to set the position of the dialog window in pixels (0,0 is top left).</w:t>
-      </w:r>
-    </w:p>
-    <w:p>
-      <w:pPr>
-        <w:pStyle w:val="ListParagraph"/>
-        <w:rPr>
-          <w:sz w:val="28"/>
-          <w:szCs w:val="28"/>
-          <w:lang w:val="en-US"/>
-        </w:rPr>
-      </w:pPr>
-    </w:p>
-    <w:p>
-      <w:pPr>
-        <w:pStyle w:val="ListParagraph"/>
-        <w:rPr>
-          <w:b/>
-          <w:bCs/>
-          <w:sz w:val="28"/>
-          <w:szCs w:val="28"/>
-        </w:rPr>
-      </w:pPr>
-      <w:r>
-        <w:rPr>
-          <w:b/>
-          <w:bCs/>
-          <w:sz w:val="28"/>
-          <w:szCs w:val="28"/>
-        </w:rPr>
         <w:t>GUI_ENGINE_API virtual void SetDialogSize(int width, int height) = 0;</w:t>
       </w:r>
     </w:p>
@@ -2059,20 +2037,78 @@
     </w:p>
     <w:p>
       <w:pPr>
-        <w:rPr>
-          <w:sz w:val="28"/>
-          <w:szCs w:val="28"/>
-          <w:lang w:val="en-US"/>
-        </w:rPr>
-      </w:pPr>
-      <w:r>
-        <w:rPr>
-          <w:sz w:val="28"/>
-          <w:szCs w:val="28"/>
-          <w:lang w:val="en-US"/>
-        </w:rPr>
-        <w:tab/>
-      </w:r>
+        <w:pStyle w:val="ListParagraph"/>
+        <w:rPr>
+          <w:sz w:val="28"/>
+          <w:szCs w:val="28"/>
+          <w:lang w:val="en-US"/>
+        </w:rPr>
+      </w:pPr>
+    </w:p>
+    <w:p>
+      <w:pPr>
+        <w:ind w:left="720"/>
+        <w:rPr>
+          <w:b/>
+          <w:bCs/>
+          <w:sz w:val="28"/>
+          <w:szCs w:val="28"/>
+        </w:rPr>
+      </w:pPr>
+      <w:r>
+        <w:rPr>
+          <w:b/>
+          <w:bCs/>
+          <w:sz w:val="28"/>
+          <w:szCs w:val="28"/>
+        </w:rPr>
+        <w:t>GUI_ENGINE_API void AddDialogBox(int id, std::shared_ptr&lt;DialogBoxBase&gt; dialogBox);</w:t>
+      </w:r>
+    </w:p>
+    <w:p>
+      <w:pPr>
+        <w:pStyle w:val="ListParagraph"/>
+        <w:rPr>
+          <w:sz w:val="28"/>
+          <w:szCs w:val="28"/>
+          <w:lang w:val="en-US"/>
+        </w:rPr>
+      </w:pPr>
+      <w:r>
+        <w:rPr>
+          <w:sz w:val="28"/>
+          <w:szCs w:val="28"/>
+          <w:lang w:val="en-US"/>
+        </w:rPr>
+        <w:t xml:space="preserve">Used to </w:t>
+      </w:r>
+      <w:r>
+        <w:rPr>
+          <w:sz w:val="28"/>
+          <w:szCs w:val="28"/>
+          <w:lang w:val="en-US"/>
+        </w:rPr>
+        <w:t>Add a dialog box to the GUI Engine</w:t>
+      </w:r>
+      <w:r>
+        <w:rPr>
+          <w:sz w:val="28"/>
+          <w:szCs w:val="28"/>
+          <w:lang w:val="en-US"/>
+        </w:rPr>
+        <w:t>.</w:t>
+      </w:r>
+    </w:p>
+    <w:p>
+      <w:pPr>
+        <w:rPr>
+          <w:b/>
+          <w:bCs/>
+          <w:sz w:val="28"/>
+          <w:szCs w:val="28"/>
+          <w:lang w:val="en-US"/>
+        </w:rPr>
+      </w:pPr>
     </w:p>
     <w:p>
       <w:pPr>

</xml_diff>